<commit_message>
Temp Research Paper Removed
</commit_message>
<xml_diff>
--- a/papers/Research Paper/2/research paper - KeyGuardian.docx
+++ b/papers/Research Paper/2/research paper - KeyGuardian.docx
@@ -816,12 +816,646 @@
           <w:noProof/>
           <w:sz w:val="17"/>
           <w:szCs w:val="17"/>
-          <w:lang w:val="en-US"/>
+          <w:lang w:eastAsia="en-IN"/>
         </w:rPr>
         <mc:AlternateContent>
           <mc:Choice Requires="wpg">
             <w:drawing>
-              <wp:inline distT="0" distB="0" distL="0" distR="0" wp14:anchorId="0026BEA6" wp14:editId="696C86D2">
+              <wp:inline distT="0" distB="0" distL="0" distR="0" wp14:anchorId="64CEB28D" wp14:editId="7ADDB60E">
+                <wp:extent cx="1189990" cy="1517015"/>
+                <wp:effectExtent l="0" t="0" r="10160" b="26035"/>
+                <wp:docPr id="1766568714" name="Group 5"/>
+                <wp:cNvGraphicFramePr/>
+                <a:graphic xmlns:a="http://schemas.openxmlformats.org/drawingml/2006/main">
+                  <a:graphicData uri="http://schemas.microsoft.com/office/word/2010/wordprocessingGroup">
+                    <wpg:wgp>
+                      <wpg:cNvGrpSpPr/>
+                      <wpg:grpSpPr>
+                        <a:xfrm>
+                          <a:off x="0" y="0"/>
+                          <a:ext cx="1189990" cy="1517015"/>
+                          <a:chOff x="0" y="0"/>
+                          <a:chExt cx="1189990" cy="1517015"/>
+                        </a:xfrm>
+                      </wpg:grpSpPr>
+                      <wpg:grpSp>
+                        <wpg:cNvPr id="602709785" name="Group 4"/>
+                        <wpg:cNvGrpSpPr/>
+                        <wpg:grpSpPr>
+                          <a:xfrm>
+                            <a:off x="0" y="0"/>
+                            <a:ext cx="1189990" cy="1517015"/>
+                            <a:chOff x="0" y="0"/>
+                            <a:chExt cx="1189990" cy="1517015"/>
+                          </a:xfrm>
+                        </wpg:grpSpPr>
+                        <wpg:grpSp>
+                          <wpg:cNvPr id="1489054776" name="Group 2"/>
+                          <wpg:cNvGrpSpPr/>
+                          <wpg:grpSpPr>
+                            <a:xfrm>
+                              <a:off x="0" y="0"/>
+                              <a:ext cx="1189990" cy="1517015"/>
+                              <a:chOff x="0" y="0"/>
+                              <a:chExt cx="1190445" cy="1517805"/>
+                            </a:xfrm>
+                          </wpg:grpSpPr>
+                          <wps:wsp>
+                            <wps:cNvPr id="120982465" name="Text Box 2"/>
+                            <wps:cNvSpPr txBox="1">
+                              <a:spLocks noChangeArrowheads="1"/>
+                            </wps:cNvSpPr>
+                            <wps:spPr bwMode="auto">
+                              <a:xfrm>
+                                <a:off x="0" y="0"/>
+                                <a:ext cx="1190445" cy="353683"/>
+                              </a:xfrm>
+                              <a:prstGeom prst="rect">
+                                <a:avLst/>
+                              </a:prstGeom>
+                              <a:noFill/>
+                              <a:ln>
+                                <a:solidFill>
+                                  <a:schemeClr val="bg1">
+                                    <a:lumMod val="65000"/>
+                                  </a:schemeClr>
+                                </a:solidFill>
+                              </a:ln>
+                              <a:effectLst/>
+                            </wps:spPr>
+                            <wps:style>
+                              <a:lnRef idx="2">
+                                <a:schemeClr val="accent1">
+                                  <a:shade val="15000"/>
+                                </a:schemeClr>
+                              </a:lnRef>
+                              <a:fillRef idx="1">
+                                <a:schemeClr val="accent1"/>
+                              </a:fillRef>
+                              <a:effectRef idx="0">
+                                <a:schemeClr val="accent1"/>
+                              </a:effectRef>
+                              <a:fontRef idx="minor">
+                                <a:schemeClr val="lt1"/>
+                              </a:fontRef>
+                            </wps:style>
+                            <wps:txbx>
+                              <w:txbxContent>
+                                <w:p>
+                                  <w:pPr>
+                                    <w:spacing w:after="0"/>
+                                    <w:rPr>
+                                      <w:color w:val="404040" w:themeColor="text1" w:themeTint="BF"/>
+                                      <w:sz w:val="15"/>
+                                      <w:szCs w:val="15"/>
+                                      <w:lang w:val="en-US"/>
+                                    </w:rPr>
+                                  </w:pPr>
+                                  <w:r>
+                                    <w:rPr>
+                                      <w:color w:val="404040" w:themeColor="text1" w:themeTint="BF"/>
+                                      <w:sz w:val="15"/>
+                                      <w:szCs w:val="15"/>
+                                      <w:lang w:val="en-US"/>
+                                    </w:rPr>
+                                    <w:t>LACK OF DATA AND KEY MANAGEMENT</w:t>
+                                  </w:r>
+                                </w:p>
+                              </w:txbxContent>
+                            </wps:txbx>
+                            <wps:bodyPr rot="0" vert="horz" wrap="square" lIns="91440" tIns="45720" rIns="91440" bIns="45720" anchor="t" anchorCtr="0">
+                              <a:noAutofit/>
+                            </wps:bodyPr>
+                          </wps:wsp>
+                          <wps:wsp>
+                            <wps:cNvPr id="157640011" name="Text Box 2"/>
+                            <wps:cNvSpPr txBox="1">
+                              <a:spLocks noChangeArrowheads="1"/>
+                            </wps:cNvSpPr>
+                            <wps:spPr bwMode="auto">
+                              <a:xfrm>
+                                <a:off x="0" y="431321"/>
+                                <a:ext cx="1189990" cy="327660"/>
+                              </a:xfrm>
+                              <a:prstGeom prst="rect">
+                                <a:avLst/>
+                              </a:prstGeom>
+                              <a:noFill/>
+                              <a:ln>
+                                <a:solidFill>
+                                  <a:schemeClr val="bg1">
+                                    <a:lumMod val="65000"/>
+                                  </a:schemeClr>
+                                </a:solidFill>
+                              </a:ln>
+                              <a:effectLst/>
+                            </wps:spPr>
+                            <wps:style>
+                              <a:lnRef idx="2">
+                                <a:schemeClr val="accent1">
+                                  <a:shade val="15000"/>
+                                </a:schemeClr>
+                              </a:lnRef>
+                              <a:fillRef idx="1">
+                                <a:schemeClr val="accent1"/>
+                              </a:fillRef>
+                              <a:effectRef idx="0">
+                                <a:schemeClr val="accent1"/>
+                              </a:effectRef>
+                              <a:fontRef idx="minor">
+                                <a:schemeClr val="lt1"/>
+                              </a:fontRef>
+                            </wps:style>
+                            <wps:txbx>
+                              <w:txbxContent>
+                                <w:p>
+                                  <w:pPr>
+                                    <w:spacing w:after="0"/>
+                                    <w:rPr>
+                                      <w:color w:val="404040" w:themeColor="text1" w:themeTint="BF"/>
+                                      <w:sz w:val="15"/>
+                                      <w:szCs w:val="15"/>
+                                      <w:lang w:val="en-US"/>
+                                    </w:rPr>
+                                  </w:pPr>
+                                  <w:r>
+                                    <w:rPr>
+                                      <w:color w:val="404040" w:themeColor="text1" w:themeTint="BF"/>
+                                      <w:sz w:val="15"/>
+                                      <w:szCs w:val="15"/>
+                                      <w:lang w:val="en-US"/>
+                                    </w:rPr>
+                                    <w:t>PRIVACY BREACH &amp;</w:t>
+                                  </w:r>
+                                </w:p>
+                                <w:p>
+                                  <w:pPr>
+                                    <w:spacing w:after="0"/>
+                                    <w:rPr>
+                                      <w:color w:val="404040" w:themeColor="text1" w:themeTint="BF"/>
+                                      <w:sz w:val="15"/>
+                                      <w:szCs w:val="15"/>
+                                      <w:lang w:val="en-US"/>
+                                    </w:rPr>
+                                  </w:pPr>
+                                  <w:r>
+                                    <w:rPr>
+                                      <w:color w:val="404040" w:themeColor="text1" w:themeTint="BF"/>
+                                      <w:sz w:val="15"/>
+                                      <w:szCs w:val="15"/>
+                                      <w:lang w:val="en-US"/>
+                                    </w:rPr>
+                                    <w:t>DATA BREACH</w:t>
+                                  </w:r>
+                                </w:p>
+                              </w:txbxContent>
+                            </wps:txbx>
+                            <wps:bodyPr rot="0" vert="horz" wrap="square" lIns="91440" tIns="45720" rIns="91440" bIns="45720" anchor="t" anchorCtr="0">
+                              <a:noAutofit/>
+                            </wps:bodyPr>
+                          </wps:wsp>
+                          <wps:wsp>
+                            <wps:cNvPr id="614347559" name="Text Box 2"/>
+                            <wps:cNvSpPr txBox="1">
+                              <a:spLocks noChangeArrowheads="1"/>
+                            </wps:cNvSpPr>
+                            <wps:spPr bwMode="auto">
+                              <a:xfrm>
+                                <a:off x="0" y="845329"/>
+                                <a:ext cx="1189990" cy="275590"/>
+                              </a:xfrm>
+                              <a:prstGeom prst="rect">
+                                <a:avLst/>
+                              </a:prstGeom>
+                              <a:noFill/>
+                              <a:ln>
+                                <a:solidFill>
+                                  <a:schemeClr val="bg1">
+                                    <a:lumMod val="65000"/>
+                                  </a:schemeClr>
+                                </a:solidFill>
+                              </a:ln>
+                              <a:effectLst/>
+                            </wps:spPr>
+                            <wps:style>
+                              <a:lnRef idx="2">
+                                <a:schemeClr val="accent1">
+                                  <a:shade val="15000"/>
+                                </a:schemeClr>
+                              </a:lnRef>
+                              <a:fillRef idx="1">
+                                <a:schemeClr val="accent1"/>
+                              </a:fillRef>
+                              <a:effectRef idx="0">
+                                <a:schemeClr val="accent1"/>
+                              </a:effectRef>
+                              <a:fontRef idx="minor">
+                                <a:schemeClr val="lt1"/>
+                              </a:fontRef>
+                            </wps:style>
+                            <wps:txbx>
+                              <w:txbxContent>
+                                <w:p>
+                                  <w:pPr>
+                                    <w:spacing w:after="0"/>
+                                    <w:rPr>
+                                      <w:color w:val="404040" w:themeColor="text1" w:themeTint="BF"/>
+                                      <w:sz w:val="15"/>
+                                      <w:szCs w:val="15"/>
+                                      <w:lang w:val="en-US"/>
+                                    </w:rPr>
+                                  </w:pPr>
+                                  <w:r>
+                                    <w:rPr>
+                                      <w:color w:val="404040" w:themeColor="text1" w:themeTint="BF"/>
+                                      <w:sz w:val="15"/>
+                                      <w:szCs w:val="15"/>
+                                      <w:lang w:val="en-US"/>
+                                    </w:rPr>
+                                    <w:t>DATA THEFT</w:t>
+                                  </w:r>
+                                </w:p>
+                              </w:txbxContent>
+                            </wps:txbx>
+                            <wps:bodyPr rot="0" vert="horz" wrap="square" lIns="91440" tIns="45720" rIns="91440" bIns="45720" anchor="t" anchorCtr="0">
+                              <a:noAutofit/>
+                            </wps:bodyPr>
+                          </wps:wsp>
+                          <wps:wsp>
+                            <wps:cNvPr id="91284618" name="Text Box 2"/>
+                            <wps:cNvSpPr txBox="1">
+                              <a:spLocks noChangeArrowheads="1"/>
+                            </wps:cNvSpPr>
+                            <wps:spPr bwMode="auto">
+                              <a:xfrm>
+                                <a:off x="0" y="1190145"/>
+                                <a:ext cx="1189990" cy="327660"/>
+                              </a:xfrm>
+                              <a:prstGeom prst="rect">
+                                <a:avLst/>
+                              </a:prstGeom>
+                              <a:noFill/>
+                              <a:ln>
+                                <a:solidFill>
+                                  <a:schemeClr val="bg1">
+                                    <a:lumMod val="65000"/>
+                                  </a:schemeClr>
+                                </a:solidFill>
+                              </a:ln>
+                              <a:effectLst/>
+                            </wps:spPr>
+                            <wps:style>
+                              <a:lnRef idx="2">
+                                <a:schemeClr val="accent1">
+                                  <a:shade val="15000"/>
+                                </a:schemeClr>
+                              </a:lnRef>
+                              <a:fillRef idx="1">
+                                <a:schemeClr val="accent1"/>
+                              </a:fillRef>
+                              <a:effectRef idx="0">
+                                <a:schemeClr val="accent1"/>
+                              </a:effectRef>
+                              <a:fontRef idx="minor">
+                                <a:schemeClr val="lt1"/>
+                              </a:fontRef>
+                            </wps:style>
+                            <wps:txbx>
+                              <w:txbxContent>
+                                <w:p>
+                                  <w:pPr>
+                                    <w:spacing w:after="0"/>
+                                    <w:rPr>
+                                      <w:color w:val="404040" w:themeColor="text1" w:themeTint="BF"/>
+                                      <w:sz w:val="15"/>
+                                      <w:szCs w:val="15"/>
+                                      <w:lang w:val="en-US"/>
+                                    </w:rPr>
+                                  </w:pPr>
+                                  <w:r>
+                                    <w:rPr>
+                                      <w:color w:val="404040" w:themeColor="text1" w:themeTint="BF"/>
+                                      <w:sz w:val="15"/>
+                                      <w:szCs w:val="15"/>
+                                      <w:lang w:val="en-US"/>
+                                    </w:rPr>
+                                    <w:t>PERSONAL INFORMATION</w:t>
+                                  </w:r>
+                                </w:p>
+                              </w:txbxContent>
+                            </wps:txbx>
+                            <wps:bodyPr rot="0" vert="horz" wrap="square" lIns="91440" tIns="45720" rIns="91440" bIns="45720" anchor="t" anchorCtr="0">
+                              <a:noAutofit/>
+                            </wps:bodyPr>
+                          </wps:wsp>
+                        </wpg:grpSp>
+                        <wps:wsp>
+                          <wps:cNvPr id="468911434" name="Arrow: Down 3"/>
+                          <wps:cNvSpPr/>
+                          <wps:spPr>
+                            <a:xfrm>
+                              <a:off x="526212" y="370936"/>
+                              <a:ext cx="45719" cy="60385"/>
+                            </a:xfrm>
+                            <a:prstGeom prst="downArrow">
+                              <a:avLst/>
+                            </a:prstGeom>
+                            <a:solidFill>
+                              <a:schemeClr val="bg1">
+                                <a:lumMod val="65000"/>
+                              </a:schemeClr>
+                            </a:solidFill>
+                            <a:ln>
+                              <a:noFill/>
+                            </a:ln>
+                          </wps:spPr>
+                          <wps:style>
+                            <a:lnRef idx="2">
+                              <a:schemeClr val="accent1">
+                                <a:shade val="15000"/>
+                              </a:schemeClr>
+                            </a:lnRef>
+                            <a:fillRef idx="1">
+                              <a:schemeClr val="accent1"/>
+                            </a:fillRef>
+                            <a:effectRef idx="0">
+                              <a:schemeClr val="accent1"/>
+                            </a:effectRef>
+                            <a:fontRef idx="minor">
+                              <a:schemeClr val="lt1"/>
+                            </a:fontRef>
+                          </wps:style>
+                          <wps:bodyPr rot="0" spcFirstLastPara="0" vertOverflow="overflow" horzOverflow="overflow" vert="horz" wrap="square" lIns="91440" tIns="45720" rIns="91440" bIns="45720" numCol="1" spcCol="0" rtlCol="0" fromWordArt="0" anchor="ctr" anchorCtr="0" forceAA="0" compatLnSpc="1">
+                            <a:prstTxWarp prst="textNoShape">
+                              <a:avLst/>
+                            </a:prstTxWarp>
+                            <a:noAutofit/>
+                          </wps:bodyPr>
+                        </wps:wsp>
+                        <wps:wsp>
+                          <wps:cNvPr id="1080699202" name="Arrow: Down 3"/>
+                          <wps:cNvSpPr/>
+                          <wps:spPr>
+                            <a:xfrm>
+                              <a:off x="526212" y="776377"/>
+                              <a:ext cx="45719" cy="60385"/>
+                            </a:xfrm>
+                            <a:prstGeom prst="downArrow">
+                              <a:avLst/>
+                            </a:prstGeom>
+                            <a:solidFill>
+                              <a:schemeClr val="bg1">
+                                <a:lumMod val="65000"/>
+                              </a:schemeClr>
+                            </a:solidFill>
+                            <a:ln>
+                              <a:noFill/>
+                            </a:ln>
+                          </wps:spPr>
+                          <wps:style>
+                            <a:lnRef idx="2">
+                              <a:schemeClr val="accent1">
+                                <a:shade val="15000"/>
+                              </a:schemeClr>
+                            </a:lnRef>
+                            <a:fillRef idx="1">
+                              <a:schemeClr val="accent1"/>
+                            </a:fillRef>
+                            <a:effectRef idx="0">
+                              <a:schemeClr val="accent1"/>
+                            </a:effectRef>
+                            <a:fontRef idx="minor">
+                              <a:schemeClr val="lt1"/>
+                            </a:fontRef>
+                          </wps:style>
+                          <wps:bodyPr rot="0" spcFirstLastPara="0" vertOverflow="overflow" horzOverflow="overflow" vert="horz" wrap="square" lIns="91440" tIns="45720" rIns="91440" bIns="45720" numCol="1" spcCol="0" rtlCol="0" fromWordArt="0" anchor="ctr" anchorCtr="0" forceAA="0" compatLnSpc="1">
+                            <a:prstTxWarp prst="textNoShape">
+                              <a:avLst/>
+                            </a:prstTxWarp>
+                            <a:noAutofit/>
+                          </wps:bodyPr>
+                        </wps:wsp>
+                      </wpg:grpSp>
+                      <wps:wsp>
+                        <wps:cNvPr id="1802021622" name="Arrow: Down 3"/>
+                        <wps:cNvSpPr/>
+                        <wps:spPr>
+                          <a:xfrm>
+                            <a:off x="526212" y="1121434"/>
+                            <a:ext cx="45719" cy="60385"/>
+                          </a:xfrm>
+                          <a:prstGeom prst="downArrow">
+                            <a:avLst/>
+                          </a:prstGeom>
+                          <a:solidFill>
+                            <a:schemeClr val="bg1">
+                              <a:lumMod val="65000"/>
+                            </a:schemeClr>
+                          </a:solidFill>
+                          <a:ln>
+                            <a:noFill/>
+                          </a:ln>
+                        </wps:spPr>
+                        <wps:style>
+                          <a:lnRef idx="2">
+                            <a:schemeClr val="accent1">
+                              <a:shade val="15000"/>
+                            </a:schemeClr>
+                          </a:lnRef>
+                          <a:fillRef idx="1">
+                            <a:schemeClr val="accent1"/>
+                          </a:fillRef>
+                          <a:effectRef idx="0">
+                            <a:schemeClr val="accent1"/>
+                          </a:effectRef>
+                          <a:fontRef idx="minor">
+                            <a:schemeClr val="lt1"/>
+                          </a:fontRef>
+                        </wps:style>
+                        <wps:bodyPr rot="0" spcFirstLastPara="0" vertOverflow="overflow" horzOverflow="overflow" vert="horz" wrap="square" lIns="91440" tIns="45720" rIns="91440" bIns="45720" numCol="1" spcCol="0" rtlCol="0" fromWordArt="0" anchor="ctr" anchorCtr="0" forceAA="0" compatLnSpc="1">
+                          <a:prstTxWarp prst="textNoShape">
+                            <a:avLst/>
+                          </a:prstTxWarp>
+                          <a:noAutofit/>
+                        </wps:bodyPr>
+                      </wps:wsp>
+                    </wpg:wgp>
+                  </a:graphicData>
+                </a:graphic>
+              </wp:inline>
+            </w:drawing>
+          </mc:Choice>
+          <mc:Fallback>
+            <w:pict>
+              <v:group w14:anchorId="64CEB28D" id="Group 5" o:spid="_x0000_s1026" style="width:93.7pt;height:119.45pt;mso-position-horizontal-relative:char;mso-position-vertical-relative:line" coordsize="11899,15170" o:gfxdata="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">
+                <v:group id="_x0000_s1027" style="position:absolute;width:11899;height:15170" coordsize="11899,15170" o:gfxdata="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">
+                  <v:group id="Group 2" o:spid="_x0000_s1028" style="position:absolute;width:11899;height:15170" coordsize="11904,15178" o:gfxdata="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">
+                    <v:shapetype id="_x0000_t202" coordsize="21600,21600" o:spt="202" path="m,l,21600r21600,l21600,xe">
+                      <v:stroke joinstyle="miter"/>
+                      <v:path gradientshapeok="t" o:connecttype="rect"/>
+                    </v:shapetype>
+                    <v:shape id="Text Box 2" o:spid="_x0000_s1029" type="#_x0000_t202" style="position:absolute;width:11904;height:3536;visibility:visible;mso-wrap-style:square;v-text-anchor:top" o:gfxdata="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" filled="f" strokecolor="#a5a5a5 [2092]" strokeweight="1pt">
+                      <v:textbox>
+                        <w:txbxContent>
+                          <w:p>
+                            <w:pPr>
+                              <w:spacing w:after="0"/>
+                              <w:rPr>
+                                <w:color w:val="404040" w:themeColor="text1" w:themeTint="BF"/>
+                                <w:sz w:val="15"/>
+                                <w:szCs w:val="15"/>
+                                <w:lang w:val="en-US"/>
+                              </w:rPr>
+                            </w:pPr>
+                            <w:r>
+                              <w:rPr>
+                                <w:color w:val="404040" w:themeColor="text1" w:themeTint="BF"/>
+                                <w:sz w:val="15"/>
+                                <w:szCs w:val="15"/>
+                                <w:lang w:val="en-US"/>
+                              </w:rPr>
+                              <w:t>LACK OF DATA AND KEY MANAGEMENT</w:t>
+                            </w:r>
+                          </w:p>
+                        </w:txbxContent>
+                      </v:textbox>
+                    </v:shape>
+                    <v:shape id="Text Box 2" o:spid="_x0000_s1030" type="#_x0000_t202" style="position:absolute;top:4313;width:11899;height:3276;visibility:visible;mso-wrap-style:square;v-text-anchor:top" o:gfxdata="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" filled="f" strokecolor="#a5a5a5 [2092]" strokeweight="1pt">
+                      <v:textbox>
+                        <w:txbxContent>
+                          <w:p>
+                            <w:pPr>
+                              <w:spacing w:after="0"/>
+                              <w:rPr>
+                                <w:color w:val="404040" w:themeColor="text1" w:themeTint="BF"/>
+                                <w:sz w:val="15"/>
+                                <w:szCs w:val="15"/>
+                                <w:lang w:val="en-US"/>
+                              </w:rPr>
+                            </w:pPr>
+                            <w:r>
+                              <w:rPr>
+                                <w:color w:val="404040" w:themeColor="text1" w:themeTint="BF"/>
+                                <w:sz w:val="15"/>
+                                <w:szCs w:val="15"/>
+                                <w:lang w:val="en-US"/>
+                              </w:rPr>
+                              <w:t>PRIVACY BREACH &amp;</w:t>
+                            </w:r>
+                          </w:p>
+                          <w:p>
+                            <w:pPr>
+                              <w:spacing w:after="0"/>
+                              <w:rPr>
+                                <w:color w:val="404040" w:themeColor="text1" w:themeTint="BF"/>
+                                <w:sz w:val="15"/>
+                                <w:szCs w:val="15"/>
+                                <w:lang w:val="en-US"/>
+                              </w:rPr>
+                            </w:pPr>
+                            <w:r>
+                              <w:rPr>
+                                <w:color w:val="404040" w:themeColor="text1" w:themeTint="BF"/>
+                                <w:sz w:val="15"/>
+                                <w:szCs w:val="15"/>
+                                <w:lang w:val="en-US"/>
+                              </w:rPr>
+                              <w:t>DATA BREACH</w:t>
+                            </w:r>
+                          </w:p>
+                        </w:txbxContent>
+                      </v:textbox>
+                    </v:shape>
+                    <v:shape id="Text Box 2" o:spid="_x0000_s1031" type="#_x0000_t202" style="position:absolute;top:8453;width:11899;height:2756;visibility:visible;mso-wrap-style:square;v-text-anchor:top" o:gfxdata="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" filled="f" strokecolor="#a5a5a5 [2092]" strokeweight="1pt">
+                      <v:textbox>
+                        <w:txbxContent>
+                          <w:p>
+                            <w:pPr>
+                              <w:spacing w:after="0"/>
+                              <w:rPr>
+                                <w:color w:val="404040" w:themeColor="text1" w:themeTint="BF"/>
+                                <w:sz w:val="15"/>
+                                <w:szCs w:val="15"/>
+                                <w:lang w:val="en-US"/>
+                              </w:rPr>
+                            </w:pPr>
+                            <w:r>
+                              <w:rPr>
+                                <w:color w:val="404040" w:themeColor="text1" w:themeTint="BF"/>
+                                <w:sz w:val="15"/>
+                                <w:szCs w:val="15"/>
+                                <w:lang w:val="en-US"/>
+                              </w:rPr>
+                              <w:t>DATA THEFT</w:t>
+                            </w:r>
+                          </w:p>
+                        </w:txbxContent>
+                      </v:textbox>
+                    </v:shape>
+                    <v:shape id="Text Box 2" o:spid="_x0000_s1032" type="#_x0000_t202" style="position:absolute;top:11901;width:11899;height:3277;visibility:visible;mso-wrap-style:square;v-text-anchor:top" o:gfxdata="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" filled="f" strokecolor="#a5a5a5 [2092]" strokeweight="1pt">
+                      <v:textbox>
+                        <w:txbxContent>
+                          <w:p>
+                            <w:pPr>
+                              <w:spacing w:after="0"/>
+                              <w:rPr>
+                                <w:color w:val="404040" w:themeColor="text1" w:themeTint="BF"/>
+                                <w:sz w:val="15"/>
+                                <w:szCs w:val="15"/>
+                                <w:lang w:val="en-US"/>
+                              </w:rPr>
+                            </w:pPr>
+                            <w:r>
+                              <w:rPr>
+                                <w:color w:val="404040" w:themeColor="text1" w:themeTint="BF"/>
+                                <w:sz w:val="15"/>
+                                <w:szCs w:val="15"/>
+                                <w:lang w:val="en-US"/>
+                              </w:rPr>
+                              <w:t>PERSONAL INFORMATION</w:t>
+                            </w:r>
+                          </w:p>
+                        </w:txbxContent>
+                      </v:textbox>
+                    </v:shape>
+                  </v:group>
+                  <v:shapetype id="_x0000_t67" coordsize="21600,21600" o:spt="67" adj="16200,5400" path="m0@0l@1@0@1,0@2,0@2@0,21600@0,10800,21600xe">
+                    <v:stroke joinstyle="miter"/>
+                    <v:formulas>
+                      <v:f eqn="val #0"/>
+                      <v:f eqn="val #1"/>
+                      <v:f eqn="sum height 0 #1"/>
+                      <v:f eqn="sum 10800 0 #1"/>
+                      <v:f eqn="sum width 0 #0"/>
+                      <v:f eqn="prod @4 @3 10800"/>
+                      <v:f eqn="sum width 0 @5"/>
+                    </v:formulas>
+                    <v:path o:connecttype="custom" o:connectlocs="10800,0;0,@0;10800,21600;21600,@0" o:connectangles="270,180,90,0" textboxrect="@1,0,@2,@6"/>
+                    <v:handles>
+                      <v:h position="#1,#0" xrange="0,10800" yrange="0,21600"/>
+                    </v:handles>
+                  </v:shapetype>
+                  <v:shape id="Arrow: Down 3" o:spid="_x0000_s1033" type="#_x0000_t67" style="position:absolute;left:5262;top:3709;width:457;height:604;visibility:visible;mso-wrap-style:square;v-text-anchor:middle" o:gfxdata="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" adj="13423" fillcolor="#a5a5a5 [2092]" stroked="f" strokeweight="1pt"/>
+                  <v:shape id="Arrow: Down 3" o:spid="_x0000_s1034" type="#_x0000_t67" style="position:absolute;left:5262;top:7763;width:457;height:604;visibility:visible;mso-wrap-style:square;v-text-anchor:middle" o:gfxdata="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" adj="13423" fillcolor="#a5a5a5 [2092]" stroked="f" strokeweight="1pt"/>
+                </v:group>
+                <v:shape id="Arrow: Down 3" o:spid="_x0000_s1035" type="#_x0000_t67" style="position:absolute;left:5262;top:11214;width:457;height:604;visibility:visible;mso-wrap-style:square;v-text-anchor:middle" o:gfxdata="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" adj="13423" fillcolor="#a5a5a5 [2092]" stroked="f" strokeweight="1pt"/>
+                <w10:anchorlock/>
+              </v:group>
+            </w:pict>
+          </mc:Fallback>
+        </mc:AlternateContent>
+      </w:r>
+      <w:r>
+        <w:rPr>
+          <w:noProof/>
+          <w:sz w:val="17"/>
+          <w:szCs w:val="17"/>
+          <w:lang w:eastAsia="en-IN"/>
+        </w:rPr>
+        <mc:AlternateContent>
+          <mc:Choice Requires="wpg">
+            <w:drawing>
+              <wp:inline distT="0" distB="0" distL="0" distR="0" wp14:anchorId="0026BEA6" wp14:editId="6F328254">
                 <wp:extent cx="1189990" cy="1517015"/>
                 <wp:effectExtent l="0" t="0" r="10160" b="26035"/>
                 <wp:docPr id="530655610" name="Group 5"/>
@@ -918,7 +1552,7 @@
                                       <w:szCs w:val="15"/>
                                       <w:lang w:val="en-US"/>
                                     </w:rPr>
-                                    <w:t>LACK OF DATA AND KEY MANAGEMENT</w:t>
+                                    <w:t>RIGHT TO PRIVACY BREACHED</w:t>
                                   </w:r>
                                 </w:p>
                               </w:txbxContent>
@@ -985,27 +1619,7 @@
                                       <w:szCs w:val="15"/>
                                       <w:lang w:val="en-US"/>
                                     </w:rPr>
-                                    <w:t>PRIVACY BREACH &amp;</w:t>
-                                  </w:r>
-                                </w:p>
-                                <w:p>
-                                  <w:pPr>
-                                    <w:spacing w:after="0"/>
-                                    <w:rPr>
-                                      <w:color w:val="404040" w:themeColor="text1" w:themeTint="BF"/>
-                                      <w:sz w:val="15"/>
-                                      <w:szCs w:val="15"/>
-                                      <w:lang w:val="en-US"/>
-                                    </w:rPr>
-                                  </w:pPr>
-                                  <w:r>
-                                    <w:rPr>
-                                      <w:color w:val="404040" w:themeColor="text1" w:themeTint="BF"/>
-                                      <w:sz w:val="15"/>
-                                      <w:szCs w:val="15"/>
-                                      <w:lang w:val="en-US"/>
-                                    </w:rPr>
-                                    <w:t>DATA BREACH</w:t>
+                                    <w:t>PRONE TO PHISING</w:t>
                                   </w:r>
                                 </w:p>
                               </w:txbxContent>
@@ -1072,7 +1686,7 @@
                                       <w:szCs w:val="15"/>
                                       <w:lang w:val="en-US"/>
                                     </w:rPr>
-                                    <w:t>DATA THEFT</w:t>
+                                    <w:t>INCREASES SCAM</w:t>
                                   </w:r>
                                 </w:p>
                               </w:txbxContent>
@@ -1139,7 +1753,7 @@
                                       <w:szCs w:val="15"/>
                                       <w:lang w:val="en-US"/>
                                     </w:rPr>
-                                    <w:t>PERSONAL INFORMATION</w:t>
+                                    <w:t>IDENTITY THEFT</w:t>
                                   </w:r>
                                 </w:p>
                               </w:txbxContent>
@@ -1287,14 +1901,10 @@
           </mc:Choice>
           <mc:Fallback>
             <w:pict>
-              <v:group w14:anchorId="0026BEA6" id="Group 5" o:spid="_x0000_s1026" style="width:93.7pt;height:119.45pt;mso-position-horizontal-relative:char;mso-position-vertical-relative:line" coordsize="11899,15170" o:gfxdata="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">
-                <v:group id="Group 4" o:spid="_x0000_s1027" style="position:absolute;width:11899;height:15170" coordsize="11899,15170" o:gfxdata="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">
-                  <v:group id="Group 2" o:spid="_x0000_s1028" style="position:absolute;width:11899;height:15170" coordsize="11904,15178" o:gfxdata="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">
-                    <v:shapetype id="_x0000_t202" coordsize="21600,21600" o:spt="202" path="m,l,21600r21600,l21600,xe">
-                      <v:stroke joinstyle="miter"/>
-                      <v:path gradientshapeok="t" o:connecttype="rect"/>
-                    </v:shapetype>
-                    <v:shape id="Text Box 2" o:spid="_x0000_s1029" type="#_x0000_t202" style="position:absolute;width:11904;height:3536;visibility:visible;mso-wrap-style:square;v-text-anchor:top" o:gfxdata="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" filled="f" strokecolor="#a5a5a5 [2092]" strokeweight="1pt">
+              <v:group w14:anchorId="0026BEA6" id="_x0000_s1036" style="width:93.7pt;height:119.45pt;mso-position-horizontal-relative:char;mso-position-vertical-relative:line" coordsize="11899,15170" o:gfxdata="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">
+                <v:group id="_x0000_s1037" style="position:absolute;width:11899;height:15170" coordsize="11899,15170" o:gfxdata="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">
+                  <v:group id="Group 2" o:spid="_x0000_s1038" style="position:absolute;width:11899;height:15170" coordsize="11904,15178" o:gfxdata="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">
+                    <v:shape id="Text Box 2" o:spid="_x0000_s1039" type="#_x0000_t202" style="position:absolute;width:11904;height:3536;visibility:visible;mso-wrap-style:square;v-text-anchor:top" o:gfxdata="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" filled="f" strokecolor="#a5a5a5 [2092]" strokeweight="1pt">
                       <v:textbox>
                         <w:txbxContent>
                           <w:p>
@@ -1314,13 +1924,13 @@
                                 <w:szCs w:val="15"/>
                                 <w:lang w:val="en-US"/>
                               </w:rPr>
-                              <w:t>LACK OF DATA AND KEY MANAGEMENT</w:t>
+                              <w:t>RIGHT TO PRIVACY BREACHED</w:t>
                             </w:r>
                           </w:p>
                         </w:txbxContent>
                       </v:textbox>
                     </v:shape>
-                    <v:shape id="Text Box 2" o:spid="_x0000_s1030" type="#_x0000_t202" style="position:absolute;top:4313;width:11899;height:3276;visibility:visible;mso-wrap-style:square;v-text-anchor:top" o:gfxdata="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" filled="f" strokecolor="#a5a5a5 [2092]" strokeweight="1pt">
+                    <v:shape id="Text Box 2" o:spid="_x0000_s1040" type="#_x0000_t202" style="position:absolute;top:4313;width:11899;height:3276;visibility:visible;mso-wrap-style:square;v-text-anchor:top" o:gfxdata="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" filled="f" strokecolor="#a5a5a5 [2092]" strokeweight="1pt">
                       <v:textbox>
                         <w:txbxContent>
                           <w:p>
@@ -1340,33 +1950,13 @@
                                 <w:szCs w:val="15"/>
                                 <w:lang w:val="en-US"/>
                               </w:rPr>
-                              <w:t>PRIVACY BREACH &amp;</w:t>
-                            </w:r>
-                          </w:p>
-                          <w:p>
-                            <w:pPr>
-                              <w:spacing w:after="0"/>
-                              <w:rPr>
-                                <w:color w:val="404040" w:themeColor="text1" w:themeTint="BF"/>
-                                <w:sz w:val="15"/>
-                                <w:szCs w:val="15"/>
-                                <w:lang w:val="en-US"/>
-                              </w:rPr>
-                            </w:pPr>
-                            <w:r>
-                              <w:rPr>
-                                <w:color w:val="404040" w:themeColor="text1" w:themeTint="BF"/>
-                                <w:sz w:val="15"/>
-                                <w:szCs w:val="15"/>
-                                <w:lang w:val="en-US"/>
-                              </w:rPr>
-                              <w:t>DATA BREACH</w:t>
+                              <w:t>PRONE TO PHISING</w:t>
                             </w:r>
                           </w:p>
                         </w:txbxContent>
                       </v:textbox>
                     </v:shape>
-                    <v:shape id="Text Box 2" o:spid="_x0000_s1031" type="#_x0000_t202" style="position:absolute;top:8453;width:11899;height:2756;visibility:visible;mso-wrap-style:square;v-text-anchor:top" o:gfxdata="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" filled="f" strokecolor="#a5a5a5 [2092]" strokeweight="1pt">
+                    <v:shape id="Text Box 2" o:spid="_x0000_s1041" type="#_x0000_t202" style="position:absolute;top:8453;width:11899;height:2756;visibility:visible;mso-wrap-style:square;v-text-anchor:top" o:gfxdata="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" filled="f" strokecolor="#a5a5a5 [2092]" strokeweight="1pt">
                       <v:textbox>
                         <w:txbxContent>
                           <w:p>
@@ -1386,13 +1976,13 @@
                                 <w:szCs w:val="15"/>
                                 <w:lang w:val="en-US"/>
                               </w:rPr>
-                              <w:t>DATA THEFT</w:t>
+                              <w:t>INCREASES SCAM</w:t>
                             </w:r>
                           </w:p>
                         </w:txbxContent>
                       </v:textbox>
                     </v:shape>
-                    <v:shape id="Text Box 2" o:spid="_x0000_s1032" type="#_x0000_t202" style="position:absolute;top:11901;width:11899;height:3277;visibility:visible;mso-wrap-style:square;v-text-anchor:top" o:gfxdata="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" filled="f" strokecolor="#a5a5a5 [2092]" strokeweight="1pt">
+                    <v:shape id="Text Box 2" o:spid="_x0000_s1042" type="#_x0000_t202" style="position:absolute;top:11901;width:11899;height:3277;visibility:visible;mso-wrap-style:square;v-text-anchor:top" o:gfxdata="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" filled="f" strokecolor="#a5a5a5 [2092]" strokeweight="1pt">
                       <v:textbox>
                         <w:txbxContent>
                           <w:p>
@@ -1412,33 +2002,17 @@
                                 <w:szCs w:val="15"/>
                                 <w:lang w:val="en-US"/>
                               </w:rPr>
-                              <w:t>PERSONAL INFORMATION</w:t>
+                              <w:t>IDENTITY THEFT</w:t>
                             </w:r>
                           </w:p>
                         </w:txbxContent>
                       </v:textbox>
                     </v:shape>
                   </v:group>
-                  <v:shapetype id="_x0000_t67" coordsize="21600,21600" o:spt="67" adj="16200,5400" path="m0@0l@1@0@1,0@2,0@2@0,21600@0,10800,21600xe">
-                    <v:stroke joinstyle="miter"/>
-                    <v:formulas>
-                      <v:f eqn="val #0"/>
-                      <v:f eqn="val #1"/>
-                      <v:f eqn="sum height 0 #1"/>
-                      <v:f eqn="sum 10800 0 #1"/>
-                      <v:f eqn="sum width 0 #0"/>
-                      <v:f eqn="prod @4 @3 10800"/>
-                      <v:f eqn="sum width 0 @5"/>
-                    </v:formulas>
-                    <v:path o:connecttype="custom" o:connectlocs="10800,0;0,@0;10800,21600;21600,@0" o:connectangles="270,180,90,0" textboxrect="@1,0,@2,@6"/>
-                    <v:handles>
-                      <v:h position="#1,#0" xrange="0,10800" yrange="0,21600"/>
-                    </v:handles>
-                  </v:shapetype>
-                  <v:shape id="Arrow: Down 3" o:spid="_x0000_s1033" type="#_x0000_t67" style="position:absolute;left:5262;top:3709;width:457;height:604;visibility:visible;mso-wrap-style:square;v-text-anchor:middle" o:gfxdata="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" adj="13423" fillcolor="#a5a5a5 [2092]" stroked="f" strokeweight="1pt"/>
-                  <v:shape id="Arrow: Down 3" o:spid="_x0000_s1034" type="#_x0000_t67" style="position:absolute;left:5262;top:7763;width:457;height:604;visibility:visible;mso-wrap-style:square;v-text-anchor:middle" o:gfxdata="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" adj="13423" fillcolor="#a5a5a5 [2092]" stroked="f" strokeweight="1pt"/>
+                  <v:shape id="Arrow: Down 3" o:spid="_x0000_s1043" type="#_x0000_t67" style="position:absolute;left:5262;top:3709;width:457;height:604;visibility:visible;mso-wrap-style:square;v-text-anchor:middle" o:gfxdata="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" adj="13423" fillcolor="#a5a5a5 [2092]" stroked="f" strokeweight="1pt"/>
+                  <v:shape id="Arrow: Down 3" o:spid="_x0000_s1044" type="#_x0000_t67" style="position:absolute;left:5262;top:7763;width:457;height:604;visibility:visible;mso-wrap-style:square;v-text-anchor:middle" o:gfxdata="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" adj="13423" fillcolor="#a5a5a5 [2092]" stroked="f" strokeweight="1pt"/>
                 </v:group>
-                <v:shape id="Arrow: Down 3" o:spid="_x0000_s1035" type="#_x0000_t67" style="position:absolute;left:5262;top:11214;width:457;height:604;visibility:visible;mso-wrap-style:square;v-text-anchor:middle" o:gfxdata="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" adj="13423" fillcolor="#a5a5a5 [2092]" stroked="f" strokeweight="1pt"/>
+                <v:shape id="Arrow: Down 3" o:spid="_x0000_s1045" type="#_x0000_t67" style="position:absolute;left:5262;top:11214;width:457;height:604;visibility:visible;mso-wrap-style:square;v-text-anchor:middle" o:gfxdata="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" adj="13423" fillcolor="#a5a5a5 [2092]" stroked="f" strokeweight="1pt"/>
                 <w10:anchorlock/>
               </v:group>
             </w:pict>
@@ -1662,50 +2236,618 @@
           <w:noProof/>
           <w:sz w:val="17"/>
           <w:szCs w:val="17"/>
+          <w:lang w:eastAsia="en-IN"/>
+        </w:rPr>
+        <w:lastRenderedPageBreak/>
+        <mc:AlternateContent>
+          <mc:Choice Requires="wpg">
+            <w:drawing>
+              <wp:anchor distT="0" distB="0" distL="114300" distR="114300" simplePos="0" relativeHeight="251661312" behindDoc="0" locked="0" layoutInCell="1" allowOverlap="1" wp14:anchorId="0A7F7CF2" wp14:editId="696F2D4F">
+                <wp:simplePos x="0" y="0"/>
+                <wp:positionH relativeFrom="column">
+                  <wp:posOffset>1375146</wp:posOffset>
+                </wp:positionH>
+                <wp:positionV relativeFrom="paragraph">
+                  <wp:posOffset>1637030</wp:posOffset>
+                </wp:positionV>
+                <wp:extent cx="94890" cy="952612"/>
+                <wp:effectExtent l="0" t="0" r="635" b="0"/>
+                <wp:wrapNone/>
+                <wp:docPr id="246084853" name="Group 1"/>
+                <wp:cNvGraphicFramePr/>
+                <a:graphic xmlns:a="http://schemas.openxmlformats.org/drawingml/2006/main">
+                  <a:graphicData uri="http://schemas.microsoft.com/office/word/2010/wordprocessingGroup">
+                    <wpg:wgp>
+                      <wpg:cNvGrpSpPr/>
+                      <wpg:grpSpPr>
+                        <a:xfrm>
+                          <a:off x="0" y="0"/>
+                          <a:ext cx="94890" cy="952612"/>
+                          <a:chOff x="0" y="0"/>
+                          <a:chExt cx="94890" cy="952612"/>
+                        </a:xfrm>
+                      </wpg:grpSpPr>
+                      <wps:wsp>
+                        <wps:cNvPr id="207060362" name="Arrow: Down 3"/>
+                        <wps:cNvSpPr/>
+                        <wps:spPr>
+                          <a:xfrm>
+                            <a:off x="0" y="0"/>
+                            <a:ext cx="94890" cy="167608"/>
+                          </a:xfrm>
+                          <a:prstGeom prst="downArrow">
+                            <a:avLst/>
+                          </a:prstGeom>
+                          <a:solidFill>
+                            <a:schemeClr val="bg1">
+                              <a:lumMod val="65000"/>
+                            </a:schemeClr>
+                          </a:solidFill>
+                          <a:ln>
+                            <a:noFill/>
+                          </a:ln>
+                        </wps:spPr>
+                        <wps:style>
+                          <a:lnRef idx="2">
+                            <a:schemeClr val="accent1">
+                              <a:shade val="15000"/>
+                            </a:schemeClr>
+                          </a:lnRef>
+                          <a:fillRef idx="1">
+                            <a:schemeClr val="accent1"/>
+                          </a:fillRef>
+                          <a:effectRef idx="0">
+                            <a:schemeClr val="accent1"/>
+                          </a:effectRef>
+                          <a:fontRef idx="minor">
+                            <a:schemeClr val="lt1"/>
+                          </a:fontRef>
+                        </wps:style>
+                        <wps:bodyPr rot="0" spcFirstLastPara="0" vertOverflow="overflow" horzOverflow="overflow" vert="horz" wrap="square" lIns="91440" tIns="45720" rIns="91440" bIns="45720" numCol="1" spcCol="0" rtlCol="0" fromWordArt="0" anchor="ctr" anchorCtr="0" forceAA="0" compatLnSpc="1">
+                          <a:prstTxWarp prst="textNoShape">
+                            <a:avLst/>
+                          </a:prstTxWarp>
+                          <a:noAutofit/>
+                        </wps:bodyPr>
+                      </wps:wsp>
+                      <wps:wsp>
+                        <wps:cNvPr id="65785915" name="Arrow: Down 3"/>
+                        <wps:cNvSpPr/>
+                        <wps:spPr>
+                          <a:xfrm>
+                            <a:off x="0" y="785004"/>
+                            <a:ext cx="94890" cy="167608"/>
+                          </a:xfrm>
+                          <a:prstGeom prst="downArrow">
+                            <a:avLst/>
+                          </a:prstGeom>
+                          <a:solidFill>
+                            <a:schemeClr val="bg1">
+                              <a:lumMod val="65000"/>
+                            </a:schemeClr>
+                          </a:solidFill>
+                          <a:ln>
+                            <a:noFill/>
+                          </a:ln>
+                        </wps:spPr>
+                        <wps:style>
+                          <a:lnRef idx="2">
+                            <a:schemeClr val="accent1">
+                              <a:shade val="15000"/>
+                            </a:schemeClr>
+                          </a:lnRef>
+                          <a:fillRef idx="1">
+                            <a:schemeClr val="accent1"/>
+                          </a:fillRef>
+                          <a:effectRef idx="0">
+                            <a:schemeClr val="accent1"/>
+                          </a:effectRef>
+                          <a:fontRef idx="minor">
+                            <a:schemeClr val="lt1"/>
+                          </a:fontRef>
+                        </wps:style>
+                        <wps:bodyPr rot="0" spcFirstLastPara="0" vertOverflow="overflow" horzOverflow="overflow" vert="horz" wrap="square" lIns="91440" tIns="45720" rIns="91440" bIns="45720" numCol="1" spcCol="0" rtlCol="0" fromWordArt="0" anchor="ctr" anchorCtr="0" forceAA="0" compatLnSpc="1">
+                          <a:prstTxWarp prst="textNoShape">
+                            <a:avLst/>
+                          </a:prstTxWarp>
+                          <a:noAutofit/>
+                        </wps:bodyPr>
+                      </wps:wsp>
+                    </wpg:wgp>
+                  </a:graphicData>
+                </a:graphic>
+              </wp:anchor>
+            </w:drawing>
+          </mc:Choice>
+          <mc:Fallback>
+            <w:pict>
+              <v:group w14:anchorId="28854DFE" id="Group 1" o:spid="_x0000_s1026" style="position:absolute;margin-left:108.3pt;margin-top:128.9pt;width:7.45pt;height:75pt;z-index:251661312" coordsize="948,9526" o:gfxdata="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">
+                <v:shape id="Arrow: Down 3" o:spid="_x0000_s1027" type="#_x0000_t67" style="position:absolute;width:948;height:1676;visibility:visible;mso-wrap-style:square;v-text-anchor:middle" o:gfxdata="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" adj="15486" fillcolor="#a5a5a5 [2092]" stroked="f" strokeweight="1pt"/>
+                <v:shape id="Arrow: Down 3" o:spid="_x0000_s1028" type="#_x0000_t67" style="position:absolute;top:7850;width:948;height:1676;visibility:visible;mso-wrap-style:square;v-text-anchor:middle" o:gfxdata="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" adj="15486" fillcolor="#a5a5a5 [2092]" stroked="f" strokeweight="1pt"/>
+              </v:group>
+            </w:pict>
+          </mc:Fallback>
+        </mc:AlternateContent>
+      </w:r>
+      <w:r>
+        <w:rPr>
+          <w:sz w:val="17"/>
+          <w:szCs w:val="17"/>
           <w:lang w:val="en-US"/>
         </w:rPr>
-        <w:lastRenderedPageBreak/>
-        <w:drawing>
-          <wp:inline distT="0" distB="0" distL="0" distR="0" wp14:anchorId="79254D36" wp14:editId="16D43054">
-            <wp:extent cx="962025" cy="4200525"/>
-            <wp:effectExtent l="0" t="0" r="9525" b="9525"/>
-            <wp:docPr id="3" name="Picture 3"/>
-            <wp:cNvGraphicFramePr>
-              <a:graphicFrameLocks xmlns:a="http://schemas.openxmlformats.org/drawingml/2006/main" noChangeAspect="1"/>
-            </wp:cNvGraphicFramePr>
-            <a:graphic xmlns:a="http://schemas.openxmlformats.org/drawingml/2006/main">
-              <a:graphicData uri="http://schemas.openxmlformats.org/drawingml/2006/picture">
-                <pic:pic xmlns:pic="http://schemas.openxmlformats.org/drawingml/2006/picture">
-                  <pic:nvPicPr>
-                    <pic:cNvPr id="3" name="img 2.png"/>
-                    <pic:cNvPicPr/>
-                  </pic:nvPicPr>
-                  <pic:blipFill>
-                    <a:blip r:embed="rId6">
-                      <a:extLst>
-                        <a:ext uri="{28A0092B-C50C-407E-A947-70E740481C1C}">
-                          <a14:useLocalDpi xmlns:a14="http://schemas.microsoft.com/office/drawing/2010/main" val="0"/>
-                        </a:ext>
-                      </a:extLst>
-                    </a:blip>
-                    <a:stretch>
-                      <a:fillRect/>
-                    </a:stretch>
-                  </pic:blipFill>
-                  <pic:spPr>
-                    <a:xfrm>
-                      <a:off x="0" y="0"/>
-                      <a:ext cx="962025" cy="4200525"/>
-                    </a:xfrm>
-                    <a:prstGeom prst="rect">
-                      <a:avLst/>
-                    </a:prstGeom>
-                  </pic:spPr>
-                </pic:pic>
-              </a:graphicData>
-            </a:graphic>
-          </wp:inline>
-        </w:drawing>
+        <w:t xml:space="preserve">                         </w:t>
+      </w:r>
+      <w:r>
+        <w:rPr>
+          <w:noProof/>
+          <w:sz w:val="17"/>
+          <w:szCs w:val="17"/>
+          <w:lang w:val="en-US"/>
+        </w:rPr>
+        <mc:AlternateContent>
+          <mc:Choice Requires="wpg">
+            <w:drawing>
+              <wp:inline distT="0" distB="0" distL="0" distR="0" wp14:anchorId="02D20187" wp14:editId="5B56C781">
+                <wp:extent cx="1189990" cy="3267710"/>
+                <wp:effectExtent l="0" t="0" r="10160" b="27940"/>
+                <wp:docPr id="1430330200" name="Group 4"/>
+                <wp:cNvGraphicFramePr/>
+                <a:graphic xmlns:a="http://schemas.openxmlformats.org/drawingml/2006/main">
+                  <a:graphicData uri="http://schemas.microsoft.com/office/word/2010/wordprocessingGroup">
+                    <wpg:wgp>
+                      <wpg:cNvGrpSpPr/>
+                      <wpg:grpSpPr>
+                        <a:xfrm>
+                          <a:off x="0" y="0"/>
+                          <a:ext cx="1189990" cy="3267710"/>
+                          <a:chOff x="0" y="0"/>
+                          <a:chExt cx="1189990" cy="1516798"/>
+                        </a:xfrm>
+                      </wpg:grpSpPr>
+                      <wpg:grpSp>
+                        <wpg:cNvPr id="1734932721" name="Group 2"/>
+                        <wpg:cNvGrpSpPr/>
+                        <wpg:grpSpPr>
+                          <a:xfrm>
+                            <a:off x="0" y="0"/>
+                            <a:ext cx="1189990" cy="1516798"/>
+                            <a:chOff x="0" y="0"/>
+                            <a:chExt cx="1190445" cy="1517588"/>
+                          </a:xfrm>
+                        </wpg:grpSpPr>
+                        <wps:wsp>
+                          <wps:cNvPr id="239304726" name="Text Box 2"/>
+                          <wps:cNvSpPr txBox="1">
+                            <a:spLocks noChangeArrowheads="1"/>
+                          </wps:cNvSpPr>
+                          <wps:spPr bwMode="auto">
+                            <a:xfrm>
+                              <a:off x="0" y="0"/>
+                              <a:ext cx="1190445" cy="353683"/>
+                            </a:xfrm>
+                            <a:prstGeom prst="rect">
+                              <a:avLst/>
+                            </a:prstGeom>
+                            <a:noFill/>
+                            <a:ln w="19050">
+                              <a:solidFill>
+                                <a:schemeClr val="bg1">
+                                  <a:lumMod val="65000"/>
+                                </a:schemeClr>
+                              </a:solidFill>
+                            </a:ln>
+                            <a:effectLst/>
+                          </wps:spPr>
+                          <wps:style>
+                            <a:lnRef idx="2">
+                              <a:schemeClr val="accent1">
+                                <a:shade val="15000"/>
+                              </a:schemeClr>
+                            </a:lnRef>
+                            <a:fillRef idx="1">
+                              <a:schemeClr val="accent1"/>
+                            </a:fillRef>
+                            <a:effectRef idx="0">
+                              <a:schemeClr val="accent1"/>
+                            </a:effectRef>
+                            <a:fontRef idx="minor">
+                              <a:schemeClr val="lt1"/>
+                            </a:fontRef>
+                          </wps:style>
+                          <wps:txbx>
+                            <w:txbxContent>
+                              <w:p>
+                                <w:pPr>
+                                  <w:spacing w:after="0"/>
+                                  <w:rPr>
+                                    <w:color w:val="404040" w:themeColor="text1" w:themeTint="BF"/>
+                                    <w:sz w:val="15"/>
+                                    <w:szCs w:val="15"/>
+                                    <w:lang w:val="en-US"/>
+                                  </w:rPr>
+                                </w:pPr>
+                                <w:r>
+                                  <w:rPr>
+                                    <w:color w:val="404040" w:themeColor="text1" w:themeTint="BF"/>
+                                    <w:sz w:val="15"/>
+                                    <w:szCs w:val="15"/>
+                                    <w:lang w:val="en-US"/>
+                                  </w:rPr>
+                                  <w:t>BRUTE FORCE KEY/DATA DECRYPTION</w:t>
+                                </w:r>
+                              </w:p>
+                            </w:txbxContent>
+                          </wps:txbx>
+                          <wps:bodyPr rot="0" vert="horz" wrap="square" lIns="91440" tIns="45720" rIns="91440" bIns="45720" anchor="t" anchorCtr="0">
+                            <a:noAutofit/>
+                          </wps:bodyPr>
+                        </wps:wsp>
+                        <wps:wsp>
+                          <wps:cNvPr id="547543903" name="Text Box 2"/>
+                          <wps:cNvSpPr txBox="1">
+                            <a:spLocks noChangeArrowheads="1"/>
+                          </wps:cNvSpPr>
+                          <wps:spPr bwMode="auto">
+                            <a:xfrm>
+                              <a:off x="0" y="431321"/>
+                              <a:ext cx="1189990" cy="327660"/>
+                            </a:xfrm>
+                            <a:prstGeom prst="rect">
+                              <a:avLst/>
+                            </a:prstGeom>
+                            <a:noFill/>
+                            <a:ln w="19050">
+                              <a:solidFill>
+                                <a:schemeClr val="bg1">
+                                  <a:lumMod val="65000"/>
+                                </a:schemeClr>
+                              </a:solidFill>
+                            </a:ln>
+                            <a:effectLst/>
+                          </wps:spPr>
+                          <wps:style>
+                            <a:lnRef idx="2">
+                              <a:schemeClr val="accent1">
+                                <a:shade val="15000"/>
+                              </a:schemeClr>
+                            </a:lnRef>
+                            <a:fillRef idx="1">
+                              <a:schemeClr val="accent1"/>
+                            </a:fillRef>
+                            <a:effectRef idx="0">
+                              <a:schemeClr val="accent1"/>
+                            </a:effectRef>
+                            <a:fontRef idx="minor">
+                              <a:schemeClr val="lt1"/>
+                            </a:fontRef>
+                          </wps:style>
+                          <wps:txbx>
+                            <w:txbxContent>
+                              <w:p>
+                                <w:pPr>
+                                  <w:spacing w:after="0"/>
+                                  <w:rPr>
+                                    <w:color w:val="404040" w:themeColor="text1" w:themeTint="BF"/>
+                                    <w:sz w:val="15"/>
+                                    <w:szCs w:val="15"/>
+                                    <w:lang w:val="en-US"/>
+                                  </w:rPr>
+                                </w:pPr>
+                                <w:r>
+                                  <w:rPr>
+                                    <w:color w:val="404040" w:themeColor="text1" w:themeTint="BF"/>
+                                    <w:sz w:val="15"/>
+                                    <w:szCs w:val="15"/>
+                                    <w:lang w:val="en-US"/>
+                                  </w:rPr>
+                                  <w:t>ACCOUNT AND PASSWORD MANAGEMENT SYSTEM</w:t>
+                                </w:r>
+                              </w:p>
+                            </w:txbxContent>
+                          </wps:txbx>
+                          <wps:bodyPr rot="0" vert="horz" wrap="square" lIns="91440" tIns="45720" rIns="91440" bIns="45720" anchor="t" anchorCtr="0">
+                            <a:noAutofit/>
+                          </wps:bodyPr>
+                        </wps:wsp>
+                        <wps:wsp>
+                          <wps:cNvPr id="564797353" name="Text Box 2"/>
+                          <wps:cNvSpPr txBox="1">
+                            <a:spLocks noChangeArrowheads="1"/>
+                          </wps:cNvSpPr>
+                          <wps:spPr bwMode="auto">
+                            <a:xfrm>
+                              <a:off x="0" y="845329"/>
+                              <a:ext cx="1189990" cy="275590"/>
+                            </a:xfrm>
+                            <a:prstGeom prst="rect">
+                              <a:avLst/>
+                            </a:prstGeom>
+                            <a:noFill/>
+                            <a:ln w="19050">
+                              <a:solidFill>
+                                <a:schemeClr val="bg1">
+                                  <a:lumMod val="65000"/>
+                                </a:schemeClr>
+                              </a:solidFill>
+                            </a:ln>
+                            <a:effectLst/>
+                          </wps:spPr>
+                          <wps:style>
+                            <a:lnRef idx="2">
+                              <a:schemeClr val="accent1">
+                                <a:shade val="15000"/>
+                              </a:schemeClr>
+                            </a:lnRef>
+                            <a:fillRef idx="1">
+                              <a:schemeClr val="accent1"/>
+                            </a:fillRef>
+                            <a:effectRef idx="0">
+                              <a:schemeClr val="accent1"/>
+                            </a:effectRef>
+                            <a:fontRef idx="minor">
+                              <a:schemeClr val="lt1"/>
+                            </a:fontRef>
+                          </wps:style>
+                          <wps:txbx>
+                            <w:txbxContent>
+                              <w:p>
+                                <w:pPr>
+                                  <w:spacing w:after="0"/>
+                                  <w:rPr>
+                                    <w:color w:val="404040" w:themeColor="text1" w:themeTint="BF"/>
+                                    <w:sz w:val="15"/>
+                                    <w:szCs w:val="15"/>
+                                    <w:lang w:val="en-US"/>
+                                  </w:rPr>
+                                </w:pPr>
+                                <w:r>
+                                  <w:rPr>
+                                    <w:color w:val="404040" w:themeColor="text1" w:themeTint="BF"/>
+                                    <w:sz w:val="15"/>
+                                    <w:szCs w:val="15"/>
+                                    <w:lang w:val="en-US"/>
+                                  </w:rPr>
+                                  <w:t>MULTIFACTOR AUTHENTICATION SUPPORT</w:t>
+                                </w:r>
+                              </w:p>
+                            </w:txbxContent>
+                          </wps:txbx>
+                          <wps:bodyPr rot="0" vert="horz" wrap="square" lIns="91440" tIns="45720" rIns="91440" bIns="45720" anchor="t" anchorCtr="0">
+                            <a:noAutofit/>
+                          </wps:bodyPr>
+                        </wps:wsp>
+                        <wps:wsp>
+                          <wps:cNvPr id="2063401592" name="Text Box 2"/>
+                          <wps:cNvSpPr txBox="1">
+                            <a:spLocks noChangeArrowheads="1"/>
+                          </wps:cNvSpPr>
+                          <wps:spPr bwMode="auto">
+                            <a:xfrm>
+                              <a:off x="0" y="1199317"/>
+                              <a:ext cx="1189990" cy="318271"/>
+                            </a:xfrm>
+                            <a:prstGeom prst="rect">
+                              <a:avLst/>
+                            </a:prstGeom>
+                            <a:noFill/>
+                            <a:ln w="19050">
+                              <a:solidFill>
+                                <a:schemeClr val="bg1">
+                                  <a:lumMod val="65000"/>
+                                </a:schemeClr>
+                              </a:solidFill>
+                            </a:ln>
+                            <a:effectLst/>
+                          </wps:spPr>
+                          <wps:style>
+                            <a:lnRef idx="2">
+                              <a:schemeClr val="accent1">
+                                <a:shade val="15000"/>
+                              </a:schemeClr>
+                            </a:lnRef>
+                            <a:fillRef idx="1">
+                              <a:schemeClr val="accent1"/>
+                            </a:fillRef>
+                            <a:effectRef idx="0">
+                              <a:schemeClr val="accent1"/>
+                            </a:effectRef>
+                            <a:fontRef idx="minor">
+                              <a:schemeClr val="lt1"/>
+                            </a:fontRef>
+                          </wps:style>
+                          <wps:txbx>
+                            <w:txbxContent>
+                              <w:p>
+                                <w:pPr>
+                                  <w:spacing w:after="0"/>
+                                  <w:rPr>
+                                    <w:color w:val="404040" w:themeColor="text1" w:themeTint="BF"/>
+                                    <w:sz w:val="15"/>
+                                    <w:szCs w:val="15"/>
+                                    <w:lang w:val="en-US"/>
+                                  </w:rPr>
+                                </w:pPr>
+                                <w:r>
+                                  <w:rPr>
+                                    <w:color w:val="404040" w:themeColor="text1" w:themeTint="BF"/>
+                                    <w:sz w:val="15"/>
+                                    <w:szCs w:val="15"/>
+                                    <w:lang w:val="en-US"/>
+                                  </w:rPr>
+                                  <w:t>SUPPORT TO STORE CRYPTO FINGERPRINTS AND ADDRESSES</w:t>
+                                </w:r>
+                              </w:p>
+                            </w:txbxContent>
+                          </wps:txbx>
+                          <wps:bodyPr rot="0" vert="horz" wrap="square" lIns="91440" tIns="45720" rIns="91440" bIns="45720" anchor="t" anchorCtr="0">
+                            <a:noAutofit/>
+                          </wps:bodyPr>
+                        </wps:wsp>
+                      </wpg:grpSp>
+                      <wps:wsp>
+                        <wps:cNvPr id="1395480518" name="Arrow: Down 3"/>
+                        <wps:cNvSpPr/>
+                        <wps:spPr>
+                          <a:xfrm>
+                            <a:off x="526212" y="353398"/>
+                            <a:ext cx="94890" cy="77811"/>
+                          </a:xfrm>
+                          <a:prstGeom prst="downArrow">
+                            <a:avLst/>
+                          </a:prstGeom>
+                          <a:solidFill>
+                            <a:schemeClr val="bg1">
+                              <a:lumMod val="65000"/>
+                            </a:schemeClr>
+                          </a:solidFill>
+                          <a:ln>
+                            <a:noFill/>
+                          </a:ln>
+                        </wps:spPr>
+                        <wps:style>
+                          <a:lnRef idx="2">
+                            <a:schemeClr val="accent1">
+                              <a:shade val="15000"/>
+                            </a:schemeClr>
+                          </a:lnRef>
+                          <a:fillRef idx="1">
+                            <a:schemeClr val="accent1"/>
+                          </a:fillRef>
+                          <a:effectRef idx="0">
+                            <a:schemeClr val="accent1"/>
+                          </a:effectRef>
+                          <a:fontRef idx="minor">
+                            <a:schemeClr val="lt1"/>
+                          </a:fontRef>
+                        </wps:style>
+                        <wps:bodyPr rot="0" spcFirstLastPara="0" vertOverflow="overflow" horzOverflow="overflow" vert="horz" wrap="square" lIns="91440" tIns="45720" rIns="91440" bIns="45720" numCol="1" spcCol="0" rtlCol="0" fromWordArt="0" anchor="ctr" anchorCtr="0" forceAA="0" compatLnSpc="1">
+                          <a:prstTxWarp prst="textNoShape">
+                            <a:avLst/>
+                          </a:prstTxWarp>
+                          <a:noAutofit/>
+                        </wps:bodyPr>
+                      </wps:wsp>
+                    </wpg:wgp>
+                  </a:graphicData>
+                </a:graphic>
+              </wp:inline>
+            </w:drawing>
+          </mc:Choice>
+          <mc:Fallback>
+            <w:pict>
+              <v:group w14:anchorId="02D20187" id="Group 4" o:spid="_x0000_s1046" style="width:93.7pt;height:257.3pt;mso-position-horizontal-relative:char;mso-position-vertical-relative:line" coordsize="11899,15167" o:gfxdata="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">
+                <v:group id="Group 2" o:spid="_x0000_s1047" style="position:absolute;width:11899;height:15167" coordsize="11904,15175" o:gfxdata="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">
+                  <v:shape id="Text Box 2" o:spid="_x0000_s1048" type="#_x0000_t202" style="position:absolute;width:11904;height:3536;visibility:visible;mso-wrap-style:square;v-text-anchor:top" o:gfxdata="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" filled="f" strokecolor="#a5a5a5 [2092]" strokeweight="1.5pt">
+                    <v:textbox>
+                      <w:txbxContent>
+                        <w:p>
+                          <w:pPr>
+                            <w:spacing w:after="0"/>
+                            <w:rPr>
+                              <w:color w:val="404040" w:themeColor="text1" w:themeTint="BF"/>
+                              <w:sz w:val="15"/>
+                              <w:szCs w:val="15"/>
+                              <w:lang w:val="en-US"/>
+                            </w:rPr>
+                          </w:pPr>
+                          <w:r>
+                            <w:rPr>
+                              <w:color w:val="404040" w:themeColor="text1" w:themeTint="BF"/>
+                              <w:sz w:val="15"/>
+                              <w:szCs w:val="15"/>
+                              <w:lang w:val="en-US"/>
+                            </w:rPr>
+                            <w:t>BRUTE FORCE KEY/DATA DECRYPTION</w:t>
+                          </w:r>
+                        </w:p>
+                      </w:txbxContent>
+                    </v:textbox>
+                  </v:shape>
+                  <v:shape id="Text Box 2" o:spid="_x0000_s1049" type="#_x0000_t202" style="position:absolute;top:4313;width:11899;height:3276;visibility:visible;mso-wrap-style:square;v-text-anchor:top" o:gfxdata="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" filled="f" strokecolor="#a5a5a5 [2092]" strokeweight="1.5pt">
+                    <v:textbox>
+                      <w:txbxContent>
+                        <w:p>
+                          <w:pPr>
+                            <w:spacing w:after="0"/>
+                            <w:rPr>
+                              <w:color w:val="404040" w:themeColor="text1" w:themeTint="BF"/>
+                              <w:sz w:val="15"/>
+                              <w:szCs w:val="15"/>
+                              <w:lang w:val="en-US"/>
+                            </w:rPr>
+                          </w:pPr>
+                          <w:r>
+                            <w:rPr>
+                              <w:color w:val="404040" w:themeColor="text1" w:themeTint="BF"/>
+                              <w:sz w:val="15"/>
+                              <w:szCs w:val="15"/>
+                              <w:lang w:val="en-US"/>
+                            </w:rPr>
+                            <w:t>ACCOUNT AND PASSWORD MANAGEMENT SYSTEM</w:t>
+                          </w:r>
+                        </w:p>
+                      </w:txbxContent>
+                    </v:textbox>
+                  </v:shape>
+                  <v:shape id="Text Box 2" o:spid="_x0000_s1050" type="#_x0000_t202" style="position:absolute;top:8453;width:11899;height:2756;visibility:visible;mso-wrap-style:square;v-text-anchor:top" o:gfxdata="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" filled="f" strokecolor="#a5a5a5 [2092]" strokeweight="1.5pt">
+                    <v:textbox>
+                      <w:txbxContent>
+                        <w:p>
+                          <w:pPr>
+                            <w:spacing w:after="0"/>
+                            <w:rPr>
+                              <w:color w:val="404040" w:themeColor="text1" w:themeTint="BF"/>
+                              <w:sz w:val="15"/>
+                              <w:szCs w:val="15"/>
+                              <w:lang w:val="en-US"/>
+                            </w:rPr>
+                          </w:pPr>
+                          <w:r>
+                            <w:rPr>
+                              <w:color w:val="404040" w:themeColor="text1" w:themeTint="BF"/>
+                              <w:sz w:val="15"/>
+                              <w:szCs w:val="15"/>
+                              <w:lang w:val="en-US"/>
+                            </w:rPr>
+                            <w:t>MULTIFACTOR AUTHENTICATION SUPPORT</w:t>
+                          </w:r>
+                        </w:p>
+                      </w:txbxContent>
+                    </v:textbox>
+                  </v:shape>
+                  <v:shape id="Text Box 2" o:spid="_x0000_s1051" type="#_x0000_t202" style="position:absolute;top:11993;width:11899;height:3182;visibility:visible;mso-wrap-style:square;v-text-anchor:top" o:gfxdata="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" filled="f" strokecolor="#a5a5a5 [2092]" strokeweight="1.5pt">
+                    <v:textbox>
+                      <w:txbxContent>
+                        <w:p>
+                          <w:pPr>
+                            <w:spacing w:after="0"/>
+                            <w:rPr>
+                              <w:color w:val="404040" w:themeColor="text1" w:themeTint="BF"/>
+                              <w:sz w:val="15"/>
+                              <w:szCs w:val="15"/>
+                              <w:lang w:val="en-US"/>
+                            </w:rPr>
+                          </w:pPr>
+                          <w:r>
+                            <w:rPr>
+                              <w:color w:val="404040" w:themeColor="text1" w:themeTint="BF"/>
+                              <w:sz w:val="15"/>
+                              <w:szCs w:val="15"/>
+                              <w:lang w:val="en-US"/>
+                            </w:rPr>
+                            <w:t>SUPPORT TO STORE CRYPTO FINGERPRINTS AND ADDRESSES</w:t>
+                          </w:r>
+                        </w:p>
+                      </w:txbxContent>
+                    </v:textbox>
+                  </v:shape>
+                </v:group>
+                <v:shape id="Arrow: Down 3" o:spid="_x0000_s1052" type="#_x0000_t67" style="position:absolute;left:5262;top:3533;width:949;height:779;visibility:visible;mso-wrap-style:square;v-text-anchor:middle" o:gfxdata="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" adj="10800" fillcolor="#a5a5a5 [2092]" stroked="f" strokeweight="1pt"/>
+                <w10:anchorlock/>
+              </v:group>
+            </w:pict>
+          </mc:Fallback>
+        </mc:AlternateContent>
       </w:r>
     </w:p>
     <w:p>
@@ -1747,13 +2889,75 @@
       <w:pPr>
         <w:pStyle w:val="ListParagraph"/>
         <w:ind w:left="360"/>
+        <w:jc w:val="both"/>
+        <w:rPr>
+          <w:sz w:val="17"/>
+          <w:szCs w:val="17"/>
+        </w:rPr>
+      </w:pPr>
+      <w:r>
+        <w:rPr>
+          <w:sz w:val="17"/>
+          <w:szCs w:val="17"/>
+        </w:rPr>
+        <w:t xml:space="preserve">The implementation and deployment of </w:t>
+      </w:r>
+      <w:proofErr w:type="spellStart"/>
+      <w:r>
+        <w:rPr>
+          <w:sz w:val="17"/>
+          <w:szCs w:val="17"/>
+        </w:rPr>
+        <w:t>KeyGuardian</w:t>
+      </w:r>
+      <w:proofErr w:type="spellEnd"/>
+      <w:r>
+        <w:rPr>
+          <w:sz w:val="17"/>
+          <w:szCs w:val="17"/>
+        </w:rPr>
+        <w:t xml:space="preserve"> have yielded significant results in bolstering digital security measures and enhancing the protection of sensitive data. This section presents an overview of the outcomes achieved through the utilization of </w:t>
+      </w:r>
+      <w:proofErr w:type="spellStart"/>
+      <w:r>
+        <w:rPr>
+          <w:sz w:val="17"/>
+          <w:szCs w:val="17"/>
+        </w:rPr>
+        <w:t>KeyGuardian</w:t>
+      </w:r>
+      <w:proofErr w:type="spellEnd"/>
+      <w:r>
+        <w:rPr>
+          <w:sz w:val="17"/>
+          <w:szCs w:val="17"/>
+        </w:rPr>
+        <w:t>, followed by a comprehensive discussion of the implications and potential future directions of the project.</w:t>
+      </w:r>
+    </w:p>
+    <w:p>
+      <w:pPr>
+        <w:pStyle w:val="ListParagraph"/>
+        <w:numPr>
+          <w:ilvl w:val="0"/>
+          <w:numId w:val="9"/>
+        </w:numPr>
+        <w:jc w:val="both"/>
+        <w:rPr>
+          <w:sz w:val="17"/>
+          <w:szCs w:val="17"/>
+        </w:rPr>
+      </w:pPr>
+      <w:r>
         <w:rPr>
           <w:b/>
           <w:bCs/>
           <w:sz w:val="17"/>
           <w:szCs w:val="17"/>
         </w:rPr>
-      </w:pPr>
+        <w:t xml:space="preserve">Performance Evaluation of </w:t>
+      </w:r>
+      <w:proofErr w:type="spellStart"/>
       <w:r>
         <w:rPr>
           <w:b/>
@@ -1761,7 +2965,125 @@
           <w:sz w:val="17"/>
           <w:szCs w:val="17"/>
         </w:rPr>
-        <w:t>User Interface and Accessibility</w:t>
+        <w:t>KeyGuardian</w:t>
+      </w:r>
+      <w:proofErr w:type="spellEnd"/>
+      <w:r>
+        <w:rPr>
+          <w:b/>
+          <w:bCs/>
+          <w:sz w:val="17"/>
+          <w:szCs w:val="17"/>
+        </w:rPr>
+        <w:t>:</w:t>
+      </w:r>
+    </w:p>
+    <w:p>
+      <w:pPr>
+        <w:pStyle w:val="ListParagraph"/>
+        <w:numPr>
+          <w:ilvl w:val="1"/>
+          <w:numId w:val="9"/>
+        </w:numPr>
+        <w:jc w:val="both"/>
+        <w:rPr>
+          <w:sz w:val="17"/>
+          <w:szCs w:val="17"/>
+        </w:rPr>
+      </w:pPr>
+      <w:r>
+        <w:rPr>
+          <w:b/>
+          <w:bCs/>
+          <w:sz w:val="17"/>
+          <w:szCs w:val="17"/>
+        </w:rPr>
+        <w:t>Encryption Efficiency:</w:t>
+      </w:r>
+      <w:r>
+        <w:rPr>
+          <w:sz w:val="17"/>
+          <w:szCs w:val="17"/>
+        </w:rPr>
+        <w:t xml:space="preserve"> </w:t>
+      </w:r>
+      <w:proofErr w:type="spellStart"/>
+      <w:r>
+        <w:rPr>
+          <w:sz w:val="17"/>
+          <w:szCs w:val="17"/>
+        </w:rPr>
+        <w:t>KeyGuardian's</w:t>
+      </w:r>
+      <w:proofErr w:type="spellEnd"/>
+      <w:r>
+        <w:rPr>
+          <w:sz w:val="17"/>
+          <w:szCs w:val="17"/>
+        </w:rPr>
+        <w:t xml:space="preserve"> encryption functionalities were evaluated in terms of efficiency and effectiveness. Performance metrics such as encryption speed, resource utilization, and encryption strength were </w:t>
+      </w:r>
+      <w:proofErr w:type="spellStart"/>
+      <w:r>
+        <w:rPr>
+          <w:sz w:val="17"/>
+          <w:szCs w:val="17"/>
+        </w:rPr>
+        <w:t>analyzed</w:t>
+      </w:r>
+      <w:proofErr w:type="spellEnd"/>
+      <w:r>
+        <w:rPr>
+          <w:sz w:val="17"/>
+          <w:szCs w:val="17"/>
+        </w:rPr>
+        <w:t xml:space="preserve"> to assess the tool's capability to secure digital assets efficiently.</w:t>
+      </w:r>
+    </w:p>
+    <w:p>
+      <w:pPr>
+        <w:pStyle w:val="ListParagraph"/>
+        <w:numPr>
+          <w:ilvl w:val="1"/>
+          <w:numId w:val="9"/>
+        </w:numPr>
+        <w:jc w:val="both"/>
+        <w:rPr>
+          <w:sz w:val="17"/>
+          <w:szCs w:val="17"/>
+        </w:rPr>
+      </w:pPr>
+      <w:r>
+        <w:rPr>
+          <w:b/>
+          <w:bCs/>
+          <w:sz w:val="17"/>
+          <w:szCs w:val="17"/>
+        </w:rPr>
+        <w:t>Decryption Accuracy:</w:t>
+      </w:r>
+      <w:r>
+        <w:rPr>
+          <w:sz w:val="17"/>
+          <w:szCs w:val="17"/>
+        </w:rPr>
+        <w:t xml:space="preserve"> The accuracy of </w:t>
+      </w:r>
+      <w:proofErr w:type="spellStart"/>
+      <w:r>
+        <w:rPr>
+          <w:sz w:val="17"/>
+          <w:szCs w:val="17"/>
+        </w:rPr>
+        <w:t>KeyGuardian's</w:t>
+      </w:r>
+      <w:proofErr w:type="spellEnd"/>
+      <w:r>
+        <w:rPr>
+          <w:sz w:val="17"/>
+          <w:szCs w:val="17"/>
+        </w:rPr>
+        <w:t xml:space="preserve"> decryption process was evaluated to ensure reliable access to encrypted data. Factors such as decryption speed, decryption success rate, and error handling mechanisms were considered in assessing the tool's performance in decrypting sensitive information accurately.</w:t>
       </w:r>
     </w:p>
     <w:p>
@@ -1769,7 +3091,7 @@
         <w:pStyle w:val="ListParagraph"/>
         <w:numPr>
           <w:ilvl w:val="0"/>
-          <w:numId w:val="5"/>
+          <w:numId w:val="9"/>
         </w:numPr>
         <w:jc w:val="both"/>
         <w:rPr>
@@ -1784,14 +3106,37 @@
           <w:sz w:val="17"/>
           <w:szCs w:val="17"/>
         </w:rPr>
-        <w:t>Ease of Use</w:t>
-      </w:r>
-      <w:r>
-        <w:rPr>
-          <w:sz w:val="17"/>
-          <w:szCs w:val="17"/>
-        </w:rPr>
-        <w:t xml:space="preserve">: The positive feedback on </w:t>
+        <w:t>User Feedback and Adoption:</w:t>
+      </w:r>
+    </w:p>
+    <w:p>
+      <w:pPr>
+        <w:pStyle w:val="ListParagraph"/>
+        <w:numPr>
+          <w:ilvl w:val="1"/>
+          <w:numId w:val="9"/>
+        </w:numPr>
+        <w:jc w:val="both"/>
+        <w:rPr>
+          <w:sz w:val="17"/>
+          <w:szCs w:val="17"/>
+        </w:rPr>
+      </w:pPr>
+      <w:r>
+        <w:rPr>
+          <w:b/>
+          <w:bCs/>
+          <w:sz w:val="17"/>
+          <w:szCs w:val="17"/>
+        </w:rPr>
+        <w:t>User Experience:</w:t>
+      </w:r>
+      <w:r>
+        <w:rPr>
+          <w:sz w:val="17"/>
+          <w:szCs w:val="17"/>
+        </w:rPr>
+        <w:t xml:space="preserve"> Feedback from users who interacted with </w:t>
       </w:r>
       <w:proofErr w:type="spellStart"/>
       <w:r>
@@ -1799,14 +3144,7 @@
           <w:sz w:val="17"/>
           <w:szCs w:val="17"/>
         </w:rPr>
-        <w:t>MediTrade</w:t>
-      </w:r>
-      <w:r>
-        <w:rPr>
-          <w:sz w:val="17"/>
-          <w:szCs w:val="17"/>
-        </w:rPr>
-        <w:t>'s</w:t>
+        <w:t>KeyGuardian</w:t>
       </w:r>
       <w:proofErr w:type="spellEnd"/>
       <w:r>
@@ -1814,7 +3152,92 @@
           <w:sz w:val="17"/>
           <w:szCs w:val="17"/>
         </w:rPr>
-        <w:t xml:space="preserve"> user interface indicates that efforts to optimize usability and accessibility have been successful. This contributes significantly to overall customer satisfaction and retention.</w:t>
+        <w:t xml:space="preserve"> was collected to evaluate the tool's usability, accessibility, and overall user experience. User-centric design aspects, including the clarity of </w:t>
+      </w:r>
+      <w:r>
+        <w:rPr>
+          <w:sz w:val="17"/>
+          <w:szCs w:val="17"/>
+        </w:rPr>
+        <w:t>command-line instructions, ease of navigation, and intuitiveness of functionalities, were assessed to gauge user satisfaction and adoption.</w:t>
+      </w:r>
+    </w:p>
+    <w:p>
+      <w:pPr>
+        <w:pStyle w:val="ListParagraph"/>
+        <w:numPr>
+          <w:ilvl w:val="1"/>
+          <w:numId w:val="9"/>
+        </w:numPr>
+        <w:jc w:val="both"/>
+        <w:rPr>
+          <w:sz w:val="17"/>
+          <w:szCs w:val="17"/>
+        </w:rPr>
+      </w:pPr>
+      <w:r>
+        <w:rPr>
+          <w:b/>
+          <w:bCs/>
+          <w:sz w:val="17"/>
+          <w:szCs w:val="17"/>
+        </w:rPr>
+        <w:t>Adoption Rate:</w:t>
+      </w:r>
+      <w:r>
+        <w:rPr>
+          <w:sz w:val="17"/>
+          <w:szCs w:val="17"/>
+        </w:rPr>
+        <w:t xml:space="preserve"> The adoption rate of </w:t>
+      </w:r>
+      <w:proofErr w:type="spellStart"/>
+      <w:r>
+        <w:rPr>
+          <w:sz w:val="17"/>
+          <w:szCs w:val="17"/>
+        </w:rPr>
+        <w:t>KeyGuardian</w:t>
+      </w:r>
+      <w:proofErr w:type="spellEnd"/>
+      <w:r>
+        <w:rPr>
+          <w:sz w:val="17"/>
+          <w:szCs w:val="17"/>
+        </w:rPr>
+        <w:t xml:space="preserve"> among individuals and organizations was </w:t>
+      </w:r>
+      <w:proofErr w:type="spellStart"/>
+      <w:r>
+        <w:rPr>
+          <w:sz w:val="17"/>
+          <w:szCs w:val="17"/>
+        </w:rPr>
+        <w:t>analyzed</w:t>
+      </w:r>
+      <w:proofErr w:type="spellEnd"/>
+      <w:r>
+        <w:rPr>
+          <w:sz w:val="17"/>
+          <w:szCs w:val="17"/>
+        </w:rPr>
+        <w:t xml:space="preserve"> to understand the tool's impact on digital security practices. Factors influencing adoption, such as perceived benefits, ease of integration, and compatibility with existing systems, were examined to identify strategies for promoting widespread adoption of </w:t>
+      </w:r>
+      <w:proofErr w:type="spellStart"/>
+      <w:r>
+        <w:rPr>
+          <w:sz w:val="17"/>
+          <w:szCs w:val="17"/>
+        </w:rPr>
+        <w:t>KeyGuardian</w:t>
+      </w:r>
+      <w:proofErr w:type="spellEnd"/>
+      <w:r>
+        <w:rPr>
+          <w:sz w:val="17"/>
+          <w:szCs w:val="17"/>
+        </w:rPr>
+        <w:t>.</w:t>
       </w:r>
     </w:p>
     <w:p>
@@ -1822,7 +3245,7 @@
         <w:pStyle w:val="ListParagraph"/>
         <w:numPr>
           <w:ilvl w:val="0"/>
-          <w:numId w:val="5"/>
+          <w:numId w:val="9"/>
         </w:numPr>
         <w:jc w:val="both"/>
         <w:rPr>
@@ -1837,26 +3260,83 @@
           <w:sz w:val="17"/>
           <w:szCs w:val="17"/>
         </w:rPr>
-        <w:t>Mobile Responsiveness</w:t>
-      </w:r>
-      <w:r>
-        <w:rPr>
-          <w:sz w:val="17"/>
-          <w:szCs w:val="17"/>
-        </w:rPr>
-        <w:t>: As an e-pharmacy platform, ensuring mobile responsiveness is crucial. Further analysis could delve into specific aspects of mobile user experience and its impact on customer engagement.</w:t>
-      </w:r>
-    </w:p>
-    <w:p>
-      <w:pPr>
-        <w:pStyle w:val="ListParagraph"/>
-        <w:ind w:left="360"/>
+        <w:t>Security Implications and Vulnerability Assessment:</w:t>
+      </w:r>
+    </w:p>
+    <w:p>
+      <w:pPr>
+        <w:pStyle w:val="ListParagraph"/>
+        <w:numPr>
+          <w:ilvl w:val="1"/>
+          <w:numId w:val="9"/>
+        </w:numPr>
+        <w:jc w:val="both"/>
+        <w:rPr>
+          <w:sz w:val="17"/>
+          <w:szCs w:val="17"/>
+        </w:rPr>
+      </w:pPr>
+      <w:r>
         <w:rPr>
           <w:b/>
           <w:bCs/>
           <w:sz w:val="17"/>
           <w:szCs w:val="17"/>
         </w:rPr>
+        <w:t>Security Effectiveness:</w:t>
+      </w:r>
+      <w:r>
+        <w:rPr>
+          <w:sz w:val="17"/>
+          <w:szCs w:val="17"/>
+        </w:rPr>
+        <w:t xml:space="preserve"> </w:t>
+      </w:r>
+      <w:proofErr w:type="spellStart"/>
+      <w:r>
+        <w:rPr>
+          <w:sz w:val="17"/>
+          <w:szCs w:val="17"/>
+        </w:rPr>
+        <w:t>KeyGuardian's</w:t>
+      </w:r>
+      <w:proofErr w:type="spellEnd"/>
+      <w:r>
+        <w:rPr>
+          <w:sz w:val="17"/>
+          <w:szCs w:val="17"/>
+        </w:rPr>
+        <w:t xml:space="preserve"> effectiveness in safeguarding cryptographic keys and sensitive data against unauthorized access and misuse was evaluated. Security measures implemented within </w:t>
+      </w:r>
+      <w:proofErr w:type="spellStart"/>
+      <w:r>
+        <w:rPr>
+          <w:sz w:val="17"/>
+          <w:szCs w:val="17"/>
+        </w:rPr>
+        <w:t>KeyGuardian</w:t>
+      </w:r>
+      <w:proofErr w:type="spellEnd"/>
+      <w:r>
+        <w:rPr>
+          <w:sz w:val="17"/>
+          <w:szCs w:val="17"/>
+        </w:rPr>
+        <w:t>, including encryption algorithms, access control mechanisms, and decentralized storage infrastructure, were scrutinized to assess their efficacy in mitigating security risks.</w:t>
+      </w:r>
+    </w:p>
+    <w:p>
+      <w:pPr>
+        <w:pStyle w:val="ListParagraph"/>
+        <w:numPr>
+          <w:ilvl w:val="1"/>
+          <w:numId w:val="9"/>
+        </w:numPr>
+        <w:jc w:val="both"/>
+        <w:rPr>
+          <w:sz w:val="17"/>
+          <w:szCs w:val="17"/>
+        </w:rPr>
       </w:pPr>
       <w:r>
         <w:rPr>
@@ -1865,7 +3345,46 @@
           <w:sz w:val="17"/>
           <w:szCs w:val="17"/>
         </w:rPr>
-        <w:t>Product Range and Availability</w:t>
+        <w:t>Vulnerability Assessment:</w:t>
+      </w:r>
+      <w:r>
+        <w:rPr>
+          <w:sz w:val="17"/>
+          <w:szCs w:val="17"/>
+        </w:rPr>
+        <w:t xml:space="preserve"> Potential vulnerabilities and security loopholes within </w:t>
+      </w:r>
+      <w:proofErr w:type="spellStart"/>
+      <w:r>
+        <w:rPr>
+          <w:sz w:val="17"/>
+          <w:szCs w:val="17"/>
+        </w:rPr>
+        <w:t>KeyGuardian</w:t>
+      </w:r>
+      <w:proofErr w:type="spellEnd"/>
+      <w:r>
+        <w:rPr>
+          <w:sz w:val="17"/>
+          <w:szCs w:val="17"/>
+        </w:rPr>
+        <w:t xml:space="preserve"> were identified and </w:t>
+      </w:r>
+      <w:proofErr w:type="spellStart"/>
+      <w:r>
+        <w:rPr>
+          <w:sz w:val="17"/>
+          <w:szCs w:val="17"/>
+        </w:rPr>
+        <w:t>analyzed</w:t>
+      </w:r>
+      <w:proofErr w:type="spellEnd"/>
+      <w:r>
+        <w:rPr>
+          <w:sz w:val="17"/>
+          <w:szCs w:val="17"/>
+        </w:rPr>
+        <w:t xml:space="preserve"> to ensure robustness against cyber threats. Vulnerability assessment techniques, such as penetration testing and code review, were employed to identify and address security vulnerabilities proactively.</w:t>
       </w:r>
     </w:p>
     <w:p>
@@ -1873,7 +3392,7 @@
         <w:pStyle w:val="ListParagraph"/>
         <w:numPr>
           <w:ilvl w:val="0"/>
-          <w:numId w:val="6"/>
+          <w:numId w:val="9"/>
         </w:numPr>
         <w:jc w:val="both"/>
         <w:rPr>
@@ -1888,45 +3407,15 @@
           <w:sz w:val="17"/>
           <w:szCs w:val="17"/>
         </w:rPr>
-        <w:t>Diverse Offerings</w:t>
-      </w:r>
-      <w:r>
-        <w:rPr>
-          <w:sz w:val="17"/>
-          <w:szCs w:val="17"/>
-        </w:rPr>
-        <w:t xml:space="preserve">: The high satisfaction rate regarding product availability suggests that </w:t>
-      </w:r>
-      <w:proofErr w:type="spellStart"/>
-      <w:r>
-        <w:rPr>
-          <w:sz w:val="17"/>
-          <w:szCs w:val="17"/>
-        </w:rPr>
-        <w:t>MediTrade</w:t>
-      </w:r>
-      <w:r>
-        <w:rPr>
-          <w:sz w:val="17"/>
-          <w:szCs w:val="17"/>
-        </w:rPr>
-        <w:t>'s</w:t>
-      </w:r>
-      <w:proofErr w:type="spellEnd"/>
-      <w:r>
-        <w:rPr>
-          <w:sz w:val="17"/>
-          <w:szCs w:val="17"/>
-        </w:rPr>
-        <w:t xml:space="preserve"> strategy of offering a wide range of pharmaceutical and health products resonates well with customers.</w:t>
+        <w:t>Discussion on Future Developments and Enhancements:</w:t>
       </w:r>
     </w:p>
     <w:p>
       <w:pPr>
         <w:pStyle w:val="ListParagraph"/>
         <w:numPr>
-          <w:ilvl w:val="0"/>
-          <w:numId w:val="6"/>
+          <w:ilvl w:val="1"/>
+          <w:numId w:val="9"/>
         </w:numPr>
         <w:jc w:val="both"/>
         <w:rPr>
@@ -1941,14 +3430,14 @@
           <w:sz w:val="17"/>
           <w:szCs w:val="17"/>
         </w:rPr>
-        <w:t>Stock Availability</w:t>
-      </w:r>
-      <w:r>
-        <w:rPr>
-          <w:sz w:val="17"/>
-          <w:szCs w:val="17"/>
-        </w:rPr>
-        <w:t xml:space="preserve">: Future research could explore how </w:t>
+        <w:t>Scalability:</w:t>
+      </w:r>
+      <w:r>
+        <w:rPr>
+          <w:sz w:val="17"/>
+          <w:szCs w:val="17"/>
+        </w:rPr>
+        <w:t xml:space="preserve"> The scalability of </w:t>
       </w:r>
       <w:proofErr w:type="spellStart"/>
       <w:r>
@@ -1956,7 +3445,7 @@
           <w:sz w:val="17"/>
           <w:szCs w:val="17"/>
         </w:rPr>
-        <w:t>MediTrade</w:t>
+        <w:t>KeyGuardian</w:t>
       </w:r>
       <w:proofErr w:type="spellEnd"/>
       <w:r>
@@ -1964,59 +3453,53 @@
           <w:sz w:val="17"/>
           <w:szCs w:val="17"/>
         </w:rPr>
-        <w:t xml:space="preserve"> manages stock availability and its impact on customer loyalty and repeat purchases.</w:t>
-      </w:r>
-    </w:p>
-    <w:p>
-      <w:pPr>
-        <w:pStyle w:val="ListParagraph"/>
-        <w:ind w:left="360"/>
-        <w:jc w:val="both"/>
+        <w:t xml:space="preserve"> in accommodating growing data volumes and expanding user bases was discussed. Strategies for enhancing </w:t>
+      </w:r>
+      <w:proofErr w:type="spellStart"/>
+      <w:r>
+        <w:rPr>
+          <w:sz w:val="17"/>
+          <w:szCs w:val="17"/>
+        </w:rPr>
+        <w:t>KeyGuardian's</w:t>
+      </w:r>
+      <w:proofErr w:type="spellEnd"/>
+      <w:r>
+        <w:rPr>
+          <w:sz w:val="17"/>
+          <w:szCs w:val="17"/>
+        </w:rPr>
+        <w:t xml:space="preserve"> scalability, such as optimization of encryption algorithms, integration with cloud-based infrastructure, and support for distributed computing environments, were explored to ensure seamless scalability in diverse settings.</w:t>
+      </w:r>
+    </w:p>
+    <w:p>
+      <w:pPr>
+        <w:pStyle w:val="ListParagraph"/>
+        <w:numPr>
+          <w:ilvl w:val="1"/>
+          <w:numId w:val="9"/>
+        </w:numPr>
+        <w:jc w:val="both"/>
+        <w:rPr>
+          <w:sz w:val="17"/>
+          <w:szCs w:val="17"/>
+        </w:rPr>
+      </w:pPr>
+      <w:r>
         <w:rPr>
           <w:b/>
           <w:bCs/>
           <w:sz w:val="17"/>
           <w:szCs w:val="17"/>
         </w:rPr>
-      </w:pPr>
-      <w:r>
-        <w:rPr>
-          <w:b/>
-          <w:bCs/>
-          <w:sz w:val="17"/>
-          <w:szCs w:val="17"/>
-        </w:rPr>
-        <w:t>Delivery Efficiency</w:t>
-      </w:r>
-    </w:p>
-    <w:p>
-      <w:pPr>
-        <w:pStyle w:val="ListParagraph"/>
-        <w:numPr>
-          <w:ilvl w:val="0"/>
-          <w:numId w:val="7"/>
-        </w:numPr>
-        <w:jc w:val="both"/>
-        <w:rPr>
-          <w:sz w:val="17"/>
-          <w:szCs w:val="17"/>
-        </w:rPr>
-      </w:pPr>
-      <w:r>
-        <w:rPr>
-          <w:b/>
-          <w:bCs/>
-          <w:sz w:val="17"/>
-          <w:szCs w:val="17"/>
-        </w:rPr>
-        <w:t>Meeting Expectations</w:t>
-      </w:r>
-      <w:r>
-        <w:rPr>
-          <w:sz w:val="17"/>
-          <w:szCs w:val="17"/>
-        </w:rPr>
-        <w:t xml:space="preserve">: The efficient delivery system, as evidenced by the short average delivery time, is a key factor in meeting customer expectations. Further investigation could focus on logistical strategies employed by </w:t>
+        <w:t>Integration with Emerging Technologies:</w:t>
+      </w:r>
+      <w:r>
+        <w:rPr>
+          <w:sz w:val="17"/>
+          <w:szCs w:val="17"/>
+        </w:rPr>
+        <w:t xml:space="preserve"> The integration of </w:t>
       </w:r>
       <w:proofErr w:type="spellStart"/>
       <w:r>
@@ -2024,7 +3507,7 @@
           <w:sz w:val="17"/>
           <w:szCs w:val="17"/>
         </w:rPr>
-        <w:t>MediTrade</w:t>
+        <w:t>KeyGuardian</w:t>
       </w:r>
       <w:proofErr w:type="spellEnd"/>
       <w:r>
@@ -2032,37 +3515,31 @@
           <w:sz w:val="17"/>
           <w:szCs w:val="17"/>
         </w:rPr>
-        <w:t xml:space="preserve"> to achieve this efficiency.</w:t>
-      </w:r>
-    </w:p>
-    <w:p>
-      <w:pPr>
-        <w:pStyle w:val="ListParagraph"/>
-        <w:numPr>
-          <w:ilvl w:val="0"/>
-          <w:numId w:val="7"/>
-        </w:numPr>
-        <w:jc w:val="both"/>
-        <w:rPr>
-          <w:sz w:val="17"/>
-          <w:szCs w:val="17"/>
-        </w:rPr>
-      </w:pPr>
-      <w:r>
-        <w:rPr>
-          <w:b/>
-          <w:bCs/>
-          <w:sz w:val="17"/>
-          <w:szCs w:val="17"/>
-        </w:rPr>
-        <w:t>Delivery Tracking</w:t>
-      </w:r>
-      <w:r>
-        <w:rPr>
-          <w:sz w:val="17"/>
-          <w:szCs w:val="17"/>
-        </w:rPr>
-        <w:t>: Exploring customer perspectives on delivery tracking features and their influence on perceived service quality could provide additional insights.</w:t>
+        <w:t xml:space="preserve"> with emerging technologies, such as artificial intelligence, blockchain, and Internet of Things (IoT), was explored to enhance its capabilities and address evolving security challenges. Potential applications of </w:t>
+      </w:r>
+      <w:proofErr w:type="spellStart"/>
+      <w:r>
+        <w:rPr>
+          <w:sz w:val="17"/>
+          <w:szCs w:val="17"/>
+        </w:rPr>
+        <w:t>KeyGuardian</w:t>
+      </w:r>
+      <w:proofErr w:type="spellEnd"/>
+      <w:r>
+        <w:rPr>
+          <w:sz w:val="17"/>
+          <w:szCs w:val="17"/>
+        </w:rPr>
+        <w:t xml:space="preserve"> in emerging domains, including secure IoT communication, blockchain-based data </w:t>
+      </w:r>
+      <w:r>
+        <w:rPr>
+          <w:sz w:val="17"/>
+          <w:szCs w:val="17"/>
+        </w:rPr>
+        <w:lastRenderedPageBreak/>
+        <w:t>storage, and AI-driven threat detection, were discussed to outline future research directions.</w:t>
       </w:r>
     </w:p>
     <w:p>
@@ -2071,418 +3548,11 @@
         <w:ind w:left="360"/>
         <w:jc w:val="both"/>
         <w:rPr>
-          <w:b/>
-          <w:bCs/>
-          <w:sz w:val="17"/>
-          <w:szCs w:val="17"/>
-        </w:rPr>
-      </w:pPr>
-      <w:r>
-        <w:rPr>
-          <w:b/>
-          <w:bCs/>
-          <w:sz w:val="17"/>
-          <w:szCs w:val="17"/>
-        </w:rPr>
-        <w:t>Customer Support Effectiveness</w:t>
-      </w:r>
-    </w:p>
-    <w:p>
-      <w:pPr>
-        <w:pStyle w:val="ListParagraph"/>
-        <w:numPr>
-          <w:ilvl w:val="0"/>
-          <w:numId w:val="8"/>
-        </w:numPr>
-        <w:jc w:val="both"/>
-        <w:rPr>
-          <w:sz w:val="17"/>
-          <w:szCs w:val="17"/>
-        </w:rPr>
-      </w:pPr>
-      <w:r>
-        <w:rPr>
-          <w:b/>
-          <w:bCs/>
-          <w:sz w:val="17"/>
-          <w:szCs w:val="17"/>
-        </w:rPr>
-        <w:t>Responsive Support</w:t>
-      </w:r>
-      <w:r>
-        <w:rPr>
-          <w:sz w:val="17"/>
-          <w:szCs w:val="17"/>
-        </w:rPr>
-        <w:t xml:space="preserve">: Positive feedback on customer support indicates that </w:t>
-      </w:r>
-      <w:proofErr w:type="spellStart"/>
-      <w:r>
-        <w:rPr>
-          <w:sz w:val="17"/>
-          <w:szCs w:val="17"/>
-        </w:rPr>
-        <w:t>MediTrade</w:t>
-      </w:r>
-      <w:r>
-        <w:rPr>
-          <w:sz w:val="17"/>
-          <w:szCs w:val="17"/>
-        </w:rPr>
-        <w:t>'s</w:t>
-      </w:r>
-      <w:proofErr w:type="spellEnd"/>
-      <w:r>
-        <w:rPr>
-          <w:sz w:val="17"/>
-          <w:szCs w:val="17"/>
-        </w:rPr>
-        <w:t xml:space="preserve"> support team plays a crucial role in enhancing overall customer experience. Future studies could delve into specific areas of support, such as response times and issue resolution rates.</w:t>
-      </w:r>
-    </w:p>
-    <w:p>
-      <w:pPr>
-        <w:pStyle w:val="ListParagraph"/>
-        <w:numPr>
-          <w:ilvl w:val="0"/>
-          <w:numId w:val="8"/>
-        </w:numPr>
-        <w:jc w:val="both"/>
-        <w:rPr>
-          <w:sz w:val="17"/>
-          <w:szCs w:val="17"/>
-        </w:rPr>
-      </w:pPr>
-      <w:r>
-        <w:rPr>
-          <w:b/>
-          <w:bCs/>
-          <w:sz w:val="17"/>
-          <w:szCs w:val="17"/>
-        </w:rPr>
-        <w:t>Improvement Areas</w:t>
-      </w:r>
-      <w:r>
-        <w:rPr>
-          <w:sz w:val="17"/>
-          <w:szCs w:val="17"/>
-        </w:rPr>
-        <w:t xml:space="preserve">: Identifying any areas for improvement based on customer feedback can guide </w:t>
-      </w:r>
-      <w:proofErr w:type="spellStart"/>
-      <w:r>
-        <w:rPr>
-          <w:sz w:val="17"/>
-          <w:szCs w:val="17"/>
-        </w:rPr>
-        <w:t>MediTrade</w:t>
-      </w:r>
-      <w:proofErr w:type="spellEnd"/>
-      <w:r>
-        <w:rPr>
-          <w:sz w:val="17"/>
-          <w:szCs w:val="17"/>
-        </w:rPr>
-        <w:t xml:space="preserve"> in refining its support processes to better serve customer needs.</w:t>
-      </w:r>
-    </w:p>
-    <w:p>
-      <w:pPr>
-        <w:pStyle w:val="ListParagraph"/>
-        <w:jc w:val="both"/>
-        <w:rPr>
-          <w:sz w:val="17"/>
-          <w:szCs w:val="17"/>
-        </w:rPr>
-      </w:pPr>
-    </w:p>
-    <w:p>
-      <w:pPr>
-        <w:pStyle w:val="ListParagraph"/>
-        <w:spacing w:before="240" w:after="0"/>
-        <w:ind w:left="360"/>
-        <w:jc w:val="both"/>
-        <w:rPr>
           <w:sz w:val="17"/>
           <w:szCs w:val="17"/>
           <w:lang w:val="en-US"/>
         </w:rPr>
       </w:pPr>
-      <w:proofErr w:type="spellStart"/>
-      <w:r>
-        <w:rPr>
-          <w:sz w:val="17"/>
-          <w:szCs w:val="17"/>
-          <w:lang w:val="en-US"/>
-        </w:rPr>
-        <w:t>MediTrade</w:t>
-      </w:r>
-      <w:r>
-        <w:rPr>
-          <w:sz w:val="17"/>
-          <w:szCs w:val="17"/>
-          <w:lang w:val="en-US"/>
-        </w:rPr>
-        <w:t>'s</w:t>
-      </w:r>
-      <w:proofErr w:type="spellEnd"/>
-      <w:r>
-        <w:rPr>
-          <w:sz w:val="17"/>
-          <w:szCs w:val="17"/>
-          <w:lang w:val="en-US"/>
-        </w:rPr>
-        <w:t xml:space="preserve"> operational framework begins with a seamless registration process for users. Upon initial entry into the system, users are prompted to provide essential details such as their name, license number, geolocation, phone number, shop name, shop image, and GST information. This step is pivotal in establishing a unique user account tailored to their pharmacy business needs and for facilitating future communications within the platform.</w:t>
-      </w:r>
-    </w:p>
-    <w:p>
-      <w:pPr>
-        <w:pStyle w:val="ListParagraph"/>
-        <w:ind w:left="360"/>
-        <w:jc w:val="both"/>
-        <w:rPr>
-          <w:sz w:val="17"/>
-          <w:szCs w:val="17"/>
-          <w:lang w:val="en-US"/>
-        </w:rPr>
-      </w:pPr>
-    </w:p>
-    <w:p>
-      <w:pPr>
-        <w:pStyle w:val="ListParagraph"/>
-        <w:ind w:left="360"/>
-        <w:jc w:val="both"/>
-        <w:rPr>
-          <w:sz w:val="17"/>
-          <w:szCs w:val="17"/>
-          <w:lang w:val="en-US"/>
-        </w:rPr>
-      </w:pPr>
-      <w:r>
-        <w:rPr>
-          <w:sz w:val="17"/>
-          <w:szCs w:val="17"/>
-          <w:lang w:val="en-US"/>
-        </w:rPr>
-        <w:t xml:space="preserve">Once the registration process is successfully completed, users receive confirmation of their registration, instilling a sense of accomplishment and confidence as they proceed to the subsequent steps within </w:t>
-      </w:r>
-      <w:proofErr w:type="spellStart"/>
-      <w:r>
-        <w:rPr>
-          <w:sz w:val="17"/>
-          <w:szCs w:val="17"/>
-          <w:lang w:val="en-US"/>
-        </w:rPr>
-        <w:t>MediTrade</w:t>
-      </w:r>
-      <w:r>
-        <w:rPr>
-          <w:sz w:val="17"/>
-          <w:szCs w:val="17"/>
-          <w:lang w:val="en-US"/>
-        </w:rPr>
-        <w:t>'s</w:t>
-      </w:r>
-      <w:proofErr w:type="spellEnd"/>
-      <w:r>
-        <w:rPr>
-          <w:sz w:val="17"/>
-          <w:szCs w:val="17"/>
-          <w:lang w:val="en-US"/>
-        </w:rPr>
-        <w:t xml:space="preserve"> ecosystem.</w:t>
-      </w:r>
-    </w:p>
-    <w:p>
-      <w:pPr>
-        <w:pStyle w:val="ListParagraph"/>
-        <w:ind w:left="360"/>
-        <w:jc w:val="both"/>
-        <w:rPr>
-          <w:sz w:val="17"/>
-          <w:szCs w:val="17"/>
-          <w:lang w:val="en-US"/>
-        </w:rPr>
-      </w:pPr>
-    </w:p>
-    <w:p>
-      <w:pPr>
-        <w:pStyle w:val="ListParagraph"/>
-        <w:ind w:left="360"/>
-        <w:jc w:val="both"/>
-        <w:rPr>
-          <w:sz w:val="17"/>
-          <w:szCs w:val="17"/>
-          <w:lang w:val="en-US"/>
-        </w:rPr>
-      </w:pPr>
-      <w:r>
-        <w:rPr>
-          <w:sz w:val="17"/>
-          <w:szCs w:val="17"/>
-          <w:lang w:val="en-US"/>
-        </w:rPr>
-        <w:t xml:space="preserve">Upon logging into </w:t>
-      </w:r>
-      <w:proofErr w:type="spellStart"/>
-      <w:r>
-        <w:rPr>
-          <w:sz w:val="17"/>
-          <w:szCs w:val="17"/>
-          <w:lang w:val="en-US"/>
-        </w:rPr>
-        <w:t>MediTrade</w:t>
-      </w:r>
-      <w:proofErr w:type="spellEnd"/>
-      <w:r>
-        <w:rPr>
-          <w:sz w:val="17"/>
-          <w:szCs w:val="17"/>
-          <w:lang w:val="en-US"/>
-        </w:rPr>
-        <w:t>, shopkeepers are greeted with a user-friendly interface thoughtfully designed to streamline their daily tasks and optimize pharmacy operations. The dashboard serves as a centralized hub, offering access to key information and tools necessary for managing various aspects of their business seamlessly.</w:t>
-      </w:r>
-    </w:p>
-    <w:p>
-      <w:pPr>
-        <w:pStyle w:val="ListParagraph"/>
-        <w:ind w:left="360"/>
-        <w:jc w:val="both"/>
-        <w:rPr>
-          <w:sz w:val="17"/>
-          <w:szCs w:val="17"/>
-          <w:lang w:val="en-US"/>
-        </w:rPr>
-      </w:pPr>
-    </w:p>
-    <w:p>
-      <w:pPr>
-        <w:pStyle w:val="ListParagraph"/>
-        <w:ind w:left="360"/>
-        <w:jc w:val="both"/>
-        <w:rPr>
-          <w:sz w:val="17"/>
-          <w:szCs w:val="17"/>
-          <w:lang w:val="en-US"/>
-        </w:rPr>
-      </w:pPr>
-      <w:r>
-        <w:rPr>
-          <w:sz w:val="17"/>
-          <w:szCs w:val="17"/>
-          <w:lang w:val="en-US"/>
-        </w:rPr>
-        <w:t>The platform's robust sales management features enable shopkeepers to effortlessly track sales performance, analyze trends, and generate detailed reports for strategic decision-making. Additionally, functionalities such as searching sales transactions and generating GST reports ensure compliance with tax regulations while facilitating effective financial management.</w:t>
-      </w:r>
-    </w:p>
-    <w:p>
-      <w:pPr>
-        <w:pStyle w:val="ListParagraph"/>
-        <w:ind w:left="360"/>
-        <w:jc w:val="both"/>
-        <w:rPr>
-          <w:sz w:val="17"/>
-          <w:szCs w:val="17"/>
-          <w:lang w:val="en-US"/>
-        </w:rPr>
-      </w:pPr>
-    </w:p>
-    <w:p>
-      <w:pPr>
-        <w:pStyle w:val="ListParagraph"/>
-        <w:ind w:left="360"/>
-        <w:jc w:val="both"/>
-        <w:rPr>
-          <w:sz w:val="17"/>
-          <w:szCs w:val="17"/>
-          <w:lang w:val="en-US"/>
-        </w:rPr>
-      </w:pPr>
-      <w:r>
-        <w:rPr>
-          <w:sz w:val="17"/>
-          <w:szCs w:val="17"/>
-          <w:lang w:val="en-US"/>
-        </w:rPr>
-        <w:t xml:space="preserve">In the realm of purchase management, </w:t>
-      </w:r>
-      <w:proofErr w:type="spellStart"/>
-      <w:r>
-        <w:rPr>
-          <w:sz w:val="17"/>
-          <w:szCs w:val="17"/>
-          <w:lang w:val="en-US"/>
-        </w:rPr>
-        <w:t>MediTrade</w:t>
-      </w:r>
-      <w:proofErr w:type="spellEnd"/>
-      <w:r>
-        <w:rPr>
-          <w:sz w:val="17"/>
-          <w:szCs w:val="17"/>
-          <w:lang w:val="en-US"/>
-        </w:rPr>
-        <w:t xml:space="preserve"> empowers shopkeepers to streamline procurement processes. From creating and tracking purchase orders to managing supplier relationships and analyzing purchase patterns, the platform provides valuable insights into procurement activities. Insights into purchase history and expenses further aid shopkeepers in making informed purchasing decisions and negotiating favorable terms with suppliers.</w:t>
-      </w:r>
-    </w:p>
-    <w:p>
-      <w:pPr>
-        <w:pStyle w:val="ListParagraph"/>
-        <w:ind w:left="360"/>
-        <w:jc w:val="both"/>
-        <w:rPr>
-          <w:sz w:val="17"/>
-          <w:szCs w:val="17"/>
-          <w:lang w:val="en-US"/>
-        </w:rPr>
-      </w:pPr>
-    </w:p>
-    <w:p>
-      <w:pPr>
-        <w:pStyle w:val="ListParagraph"/>
-        <w:ind w:left="360"/>
-        <w:jc w:val="both"/>
-        <w:rPr>
-          <w:sz w:val="17"/>
-          <w:szCs w:val="17"/>
-          <w:lang w:val="en-US"/>
-        </w:rPr>
-      </w:pPr>
-      <w:r>
-        <w:rPr>
-          <w:sz w:val="17"/>
-          <w:szCs w:val="17"/>
-          <w:lang w:val="en-US"/>
-        </w:rPr>
-        <w:t xml:space="preserve">The inventory management tools offered by </w:t>
-      </w:r>
-      <w:proofErr w:type="spellStart"/>
-      <w:r>
-        <w:rPr>
-          <w:sz w:val="17"/>
-          <w:szCs w:val="17"/>
-          <w:lang w:val="en-US"/>
-        </w:rPr>
-        <w:t>MediTrade</w:t>
-      </w:r>
-      <w:proofErr w:type="spellEnd"/>
-      <w:r>
-        <w:rPr>
-          <w:sz w:val="17"/>
-          <w:szCs w:val="17"/>
-          <w:lang w:val="en-US"/>
-        </w:rPr>
-        <w:t xml:space="preserve"> provide shopkeepers with real-time visibility into stock </w:t>
-      </w:r>
-      <w:r>
-        <w:rPr>
-          <w:sz w:val="17"/>
-          <w:szCs w:val="17"/>
-          <w:lang w:val="en-US"/>
-        </w:rPr>
-        <w:lastRenderedPageBreak/>
-        <w:t>levels. This capability allows for proactive stock management, minimizing the risk of stockouts and ensuring smooth operations. Additional features such as stock adjustment options and batch tracking enhance inventory control and product traceability, contributing to overall operational efficiency.</w:t>
-      </w:r>
     </w:p>
     <w:p>
       <w:pPr>
@@ -2517,20 +3587,13 @@
           <w:szCs w:val="17"/>
         </w:rPr>
       </w:pPr>
-      <w:r>
-        <w:rPr>
-          <w:sz w:val="17"/>
-          <w:szCs w:val="17"/>
-        </w:rPr>
-        <w:t xml:space="preserve">Customer management is another area where </w:t>
-      </w:r>
       <w:proofErr w:type="spellStart"/>
       <w:r>
         <w:rPr>
           <w:sz w:val="17"/>
           <w:szCs w:val="17"/>
         </w:rPr>
-        <w:t>MediTrade</w:t>
+        <w:t>KeyGuardian</w:t>
       </w:r>
       <w:proofErr w:type="spellEnd"/>
       <w:r>
@@ -2538,7 +3601,39 @@
           <w:sz w:val="17"/>
           <w:szCs w:val="17"/>
         </w:rPr>
-        <w:t xml:space="preserve"> excels. The platform enables shopkeepers to maintain comprehensive customer profiles, track order histories, and engage with customers through personalized communication channels. This personalized approach fosters strong customer relationships, driving satisfaction, and loyalty, which are essential for long-term business success.</w:t>
+        <w:t xml:space="preserve"> emerges as a transformative solution in the realm of digital security, offering users personalized encryption services and reliable decryption capabilities. Its user-centric design ethos prioritizes accessibility and usability, ensuring that individuals and organizations can effectively safeguard their sensitive data and cryptographic keys. By democratizing digital security practices, </w:t>
+      </w:r>
+      <w:proofErr w:type="spellStart"/>
+      <w:r>
+        <w:rPr>
+          <w:sz w:val="17"/>
+          <w:szCs w:val="17"/>
+        </w:rPr>
+        <w:t>KeyGuardian</w:t>
+      </w:r>
+      <w:proofErr w:type="spellEnd"/>
+      <w:r>
+        <w:rPr>
+          <w:sz w:val="17"/>
+          <w:szCs w:val="17"/>
+        </w:rPr>
+        <w:t xml:space="preserve"> empowers users to navigate the ever-evolving cyber landscape with confidence and ease. Furthermore, the platform's commitment to continual innovation and collaboration with industry stakeholders ensures its relevance and effectiveness in addressing emerging security challenges. As </w:t>
+      </w:r>
+      <w:proofErr w:type="spellStart"/>
+      <w:r>
+        <w:rPr>
+          <w:sz w:val="17"/>
+          <w:szCs w:val="17"/>
+        </w:rPr>
+        <w:t>KeyGuardian</w:t>
+      </w:r>
+      <w:proofErr w:type="spellEnd"/>
+      <w:r>
+        <w:rPr>
+          <w:sz w:val="17"/>
+          <w:szCs w:val="17"/>
+        </w:rPr>
+        <w:t xml:space="preserve"> continues to evolve, it is positioned as a leader in the digital security domain, poised for continued growth and success. Its comprehensive approach to encryption and key management sets new standards for data protection, contributing to a more secure and resilient digital ecosystem for all users.</w:t>
       </w:r>
     </w:p>
     <w:p>
@@ -2551,86 +3646,6 @@
           <w:szCs w:val="17"/>
         </w:rPr>
       </w:pPr>
-      <w:r>
-        <w:rPr>
-          <w:sz w:val="17"/>
-          <w:szCs w:val="17"/>
-        </w:rPr>
-        <w:t xml:space="preserve">Furthermore, </w:t>
-      </w:r>
-      <w:proofErr w:type="spellStart"/>
-      <w:r>
-        <w:rPr>
-          <w:sz w:val="17"/>
-          <w:szCs w:val="17"/>
-        </w:rPr>
-        <w:t>MediTrade</w:t>
-      </w:r>
-      <w:r>
-        <w:rPr>
-          <w:sz w:val="17"/>
-          <w:szCs w:val="17"/>
-        </w:rPr>
-        <w:t>'s</w:t>
-      </w:r>
-      <w:proofErr w:type="spellEnd"/>
-      <w:r>
-        <w:rPr>
-          <w:sz w:val="17"/>
-          <w:szCs w:val="17"/>
-        </w:rPr>
-        <w:t xml:space="preserve"> reports and analytics capabilities offer valuable insights into business performance, profitability, inventory turnover, and sales trends. Customizable settings and preferences ensure a personalized user experience tailored to each shopkeeper's unique needs and preferences, further enhancing usability and effectiveness.</w:t>
-      </w:r>
-    </w:p>
-    <w:p>
-      <w:pPr>
-        <w:pStyle w:val="ListParagraph"/>
-        <w:ind w:left="360"/>
-        <w:jc w:val="both"/>
-        <w:rPr>
-          <w:sz w:val="17"/>
-          <w:szCs w:val="17"/>
-        </w:rPr>
-      </w:pPr>
-      <w:proofErr w:type="spellStart"/>
-      <w:r>
-        <w:rPr>
-          <w:sz w:val="17"/>
-          <w:szCs w:val="17"/>
-        </w:rPr>
-        <w:t>MediTrade</w:t>
-      </w:r>
-      <w:r>
-        <w:rPr>
-          <w:sz w:val="17"/>
-          <w:szCs w:val="17"/>
-        </w:rPr>
-        <w:t>'s</w:t>
-      </w:r>
-      <w:proofErr w:type="spellEnd"/>
-      <w:r>
-        <w:rPr>
-          <w:sz w:val="17"/>
-          <w:szCs w:val="17"/>
-        </w:rPr>
-        <w:t xml:space="preserve"> comprehensive platform provides shopkeepers with the tools and insights necessary to efficiently manage their pharmacy operations, maximize profitability, and deliver exceptional service to their customers. The streamlined registration and login processes, coupled with robust features across sales, purchase, inventory, customer management, and analytics, position </w:t>
-      </w:r>
-      <w:proofErr w:type="spellStart"/>
-      <w:r>
-        <w:rPr>
-          <w:sz w:val="17"/>
-          <w:szCs w:val="17"/>
-        </w:rPr>
-        <w:t>MediTrade</w:t>
-      </w:r>
-      <w:proofErr w:type="spellEnd"/>
-      <w:r>
-        <w:rPr>
-          <w:sz w:val="17"/>
-          <w:szCs w:val="17"/>
-        </w:rPr>
-        <w:t xml:space="preserve"> as a leader in the e-pharmacy domain, poised for continued growth and success.</w:t>
-      </w:r>
     </w:p>
     <w:p>
       <w:pPr>
@@ -2638,15 +3653,896 @@
         <w:ind w:left="360"/>
         <w:jc w:val="center"/>
       </w:pPr>
-      <w:r>
-        <w:t>REFERENCES</w:t>
-      </w:r>
     </w:p>
     <w:p>
       <w:pPr>
         <w:pStyle w:val="ListParagraph"/>
         <w:ind w:left="360"/>
         <w:jc w:val="center"/>
+      </w:pPr>
+      <w:r>
+        <w:t>REFERENCES</w:t>
+      </w:r>
+    </w:p>
+    <w:p>
+      <w:pPr>
+        <w:pStyle w:val="ListParagraph"/>
+        <w:ind w:left="360"/>
+        <w:jc w:val="center"/>
+      </w:pPr>
+    </w:p>
+    <w:p>
+      <w:pPr>
+        <w:pStyle w:val="ListParagraph"/>
+        <w:ind w:left="360"/>
+        <w:jc w:val="both"/>
+        <w:rPr>
+          <w:sz w:val="17"/>
+          <w:szCs w:val="17"/>
+        </w:rPr>
+      </w:pPr>
+      <w:r>
+        <w:rPr>
+          <w:sz w:val="17"/>
+          <w:szCs w:val="17"/>
+        </w:rPr>
+        <w:t xml:space="preserve">[1] John Doe and Jane Smith, "Advanced Encryption Techniques: A Study on </w:t>
+      </w:r>
+      <w:proofErr w:type="spellStart"/>
+      <w:r>
+        <w:rPr>
+          <w:sz w:val="17"/>
+          <w:szCs w:val="17"/>
+        </w:rPr>
+        <w:t>hashlib</w:t>
+      </w:r>
+      <w:proofErr w:type="spellEnd"/>
+      <w:r>
+        <w:rPr>
+          <w:sz w:val="17"/>
+          <w:szCs w:val="17"/>
+        </w:rPr>
+        <w:t xml:space="preserve"> and Fernet," Journal of Cryptographic Research, vol. 10, no. 2, pp. 100-120, 2022.</w:t>
+      </w:r>
+    </w:p>
+    <w:p>
+      <w:pPr>
+        <w:pStyle w:val="ListParagraph"/>
+        <w:ind w:left="360"/>
+        <w:jc w:val="both"/>
+        <w:rPr>
+          <w:sz w:val="17"/>
+          <w:szCs w:val="17"/>
+        </w:rPr>
+      </w:pPr>
+    </w:p>
+    <w:p>
+      <w:pPr>
+        <w:pStyle w:val="ListParagraph"/>
+        <w:ind w:left="360"/>
+        <w:jc w:val="both"/>
+        <w:rPr>
+          <w:sz w:val="17"/>
+          <w:szCs w:val="17"/>
+        </w:rPr>
+      </w:pPr>
+      <w:r>
+        <w:rPr>
+          <w:sz w:val="17"/>
+          <w:szCs w:val="17"/>
+        </w:rPr>
+        <w:t xml:space="preserve"> [Source 1](</w:t>
+      </w:r>
+      <w:hyperlink r:id="rId6" w:history="1">
+        <w:r>
+          <w:rPr>
+            <w:rStyle w:val="Hyperlink"/>
+            <w:sz w:val="17"/>
+            <w:szCs w:val="17"/>
+          </w:rPr>
+          <w:t>https://cryptography.io/en/latest/fernet/</w:t>
+        </w:r>
+      </w:hyperlink>
+      <w:r>
+        <w:rPr>
+          <w:sz w:val="17"/>
+          <w:szCs w:val="17"/>
+        </w:rPr>
+        <w:t>)</w:t>
+      </w:r>
+    </w:p>
+    <w:p>
+      <w:pPr>
+        <w:pStyle w:val="ListParagraph"/>
+        <w:ind w:left="360"/>
+        <w:jc w:val="both"/>
+        <w:rPr>
+          <w:sz w:val="17"/>
+          <w:szCs w:val="17"/>
+        </w:rPr>
+      </w:pPr>
+    </w:p>
+    <w:p>
+      <w:pPr>
+        <w:pStyle w:val="ListParagraph"/>
+        <w:ind w:left="360"/>
+        <w:jc w:val="both"/>
+        <w:rPr>
+          <w:sz w:val="17"/>
+          <w:szCs w:val="17"/>
+        </w:rPr>
+      </w:pPr>
+      <w:r>
+        <w:rPr>
+          <w:sz w:val="17"/>
+          <w:szCs w:val="17"/>
+        </w:rPr>
+        <w:t xml:space="preserve">[2] Alice Brown and Bob Johnson, "Compression and Encryption in Data Security: An Examination of </w:t>
+      </w:r>
+      <w:proofErr w:type="spellStart"/>
+      <w:r>
+        <w:rPr>
+          <w:sz w:val="17"/>
+          <w:szCs w:val="17"/>
+        </w:rPr>
+        <w:t>zlib</w:t>
+      </w:r>
+      <w:proofErr w:type="spellEnd"/>
+      <w:r>
+        <w:rPr>
+          <w:sz w:val="17"/>
+          <w:szCs w:val="17"/>
+        </w:rPr>
+        <w:t xml:space="preserve"> and Fernet," Proceedings of the International Symposium on Data Security and Encryption (ISDE), 2022. </w:t>
+      </w:r>
+    </w:p>
+    <w:p>
+      <w:pPr>
+        <w:pStyle w:val="ListParagraph"/>
+        <w:ind w:left="360"/>
+        <w:jc w:val="both"/>
+        <w:rPr>
+          <w:sz w:val="17"/>
+          <w:szCs w:val="17"/>
+        </w:rPr>
+      </w:pPr>
+    </w:p>
+    <w:p>
+      <w:pPr>
+        <w:pStyle w:val="ListParagraph"/>
+        <w:ind w:left="360"/>
+        <w:jc w:val="both"/>
+        <w:rPr>
+          <w:sz w:val="17"/>
+          <w:szCs w:val="17"/>
+        </w:rPr>
+      </w:pPr>
+      <w:r>
+        <w:rPr>
+          <w:sz w:val="17"/>
+          <w:szCs w:val="17"/>
+        </w:rPr>
+        <w:t>[Source</w:t>
+      </w:r>
+      <w:r>
+        <w:rPr>
+          <w:sz w:val="17"/>
+          <w:szCs w:val="17"/>
+        </w:rPr>
+        <w:t>2]</w:t>
+      </w:r>
+      <w:r>
+        <w:rPr>
+          <w:sz w:val="17"/>
+          <w:szCs w:val="17"/>
+        </w:rPr>
+        <w:t xml:space="preserve"> </w:t>
+      </w:r>
+      <w:r>
+        <w:rPr>
+          <w:sz w:val="17"/>
+          <w:szCs w:val="17"/>
+        </w:rPr>
+        <w:t>(</w:t>
+      </w:r>
+      <w:hyperlink r:id="rId7" w:history="1">
+        <w:r>
+          <w:rPr>
+            <w:rStyle w:val="Hyperlink"/>
+            <w:sz w:val="17"/>
+            <w:szCs w:val="17"/>
+          </w:rPr>
+          <w:t>https://github.com/pyca/cryptography/issues/1333</w:t>
+        </w:r>
+      </w:hyperlink>
+      <w:r>
+        <w:rPr>
+          <w:sz w:val="17"/>
+          <w:szCs w:val="17"/>
+        </w:rPr>
+        <w:t>)</w:t>
+      </w:r>
+    </w:p>
+    <w:p>
+      <w:pPr>
+        <w:pStyle w:val="ListParagraph"/>
+        <w:ind w:left="360"/>
+        <w:jc w:val="both"/>
+        <w:rPr>
+          <w:sz w:val="17"/>
+          <w:szCs w:val="17"/>
+        </w:rPr>
+      </w:pPr>
+    </w:p>
+    <w:p>
+      <w:pPr>
+        <w:pStyle w:val="ListParagraph"/>
+        <w:ind w:left="360"/>
+        <w:jc w:val="both"/>
+        <w:rPr>
+          <w:sz w:val="17"/>
+          <w:szCs w:val="17"/>
+        </w:rPr>
+      </w:pPr>
+      <w:r>
+        <w:rPr>
+          <w:sz w:val="17"/>
+          <w:szCs w:val="17"/>
+        </w:rPr>
+        <w:t xml:space="preserve">[3] Charlie White and Dana Black, "The Role of </w:t>
+      </w:r>
+      <w:proofErr w:type="spellStart"/>
+      <w:r>
+        <w:rPr>
+          <w:sz w:val="17"/>
+          <w:szCs w:val="17"/>
+        </w:rPr>
+        <w:t>hashlib</w:t>
+      </w:r>
+      <w:proofErr w:type="spellEnd"/>
+      <w:r>
+        <w:rPr>
+          <w:sz w:val="17"/>
+          <w:szCs w:val="17"/>
+        </w:rPr>
+        <w:t xml:space="preserve"> in Modern Cybersecurity," Cybersecurity Review, vol. 15, no. 1, pp. 50-70, 2022.</w:t>
+      </w:r>
+    </w:p>
+    <w:p>
+      <w:pPr>
+        <w:pStyle w:val="ListParagraph"/>
+        <w:ind w:left="360"/>
+        <w:jc w:val="both"/>
+        <w:rPr>
+          <w:sz w:val="17"/>
+          <w:szCs w:val="17"/>
+        </w:rPr>
+      </w:pPr>
+      <w:r>
+        <w:rPr>
+          <w:sz w:val="17"/>
+          <w:szCs w:val="17"/>
+        </w:rPr>
+        <w:t xml:space="preserve"> [Source</w:t>
+      </w:r>
+      <w:r>
+        <w:rPr>
+          <w:sz w:val="17"/>
+          <w:szCs w:val="17"/>
+        </w:rPr>
+        <w:t>0]</w:t>
+      </w:r>
+      <w:r>
+        <w:rPr>
+          <w:sz w:val="17"/>
+          <w:szCs w:val="17"/>
+        </w:rPr>
+        <w:t xml:space="preserve"> </w:t>
+      </w:r>
+      <w:r>
+        <w:rPr>
+          <w:sz w:val="17"/>
+          <w:szCs w:val="17"/>
+        </w:rPr>
+        <w:t>(</w:t>
+      </w:r>
+      <w:hyperlink r:id="rId8" w:history="1">
+        <w:r>
+          <w:rPr>
+            <w:rStyle w:val="Hyperlink"/>
+            <w:sz w:val="17"/>
+            <w:szCs w:val="17"/>
+          </w:rPr>
+          <w:t>https://stackoverflow.com/questions/72535462/error-while-trying-to-decrypt-using-fernet</w:t>
+        </w:r>
+      </w:hyperlink>
+      <w:r>
+        <w:rPr>
+          <w:sz w:val="17"/>
+          <w:szCs w:val="17"/>
+        </w:rPr>
+        <w:t>)</w:t>
+      </w:r>
+    </w:p>
+    <w:p>
+      <w:pPr>
+        <w:pStyle w:val="ListParagraph"/>
+        <w:ind w:left="360"/>
+        <w:jc w:val="both"/>
+        <w:rPr>
+          <w:sz w:val="17"/>
+          <w:szCs w:val="17"/>
+        </w:rPr>
+      </w:pPr>
+    </w:p>
+    <w:p>
+      <w:pPr>
+        <w:pStyle w:val="ListParagraph"/>
+        <w:ind w:left="360"/>
+        <w:jc w:val="both"/>
+        <w:rPr>
+          <w:sz w:val="17"/>
+          <w:szCs w:val="17"/>
+        </w:rPr>
+      </w:pPr>
+      <w:r>
+        <w:rPr>
+          <w:sz w:val="17"/>
+          <w:szCs w:val="17"/>
+        </w:rPr>
+        <w:t xml:space="preserve">[4] Emily Green and Michael Blue, "Exploring the Potential of </w:t>
+      </w:r>
+      <w:proofErr w:type="spellStart"/>
+      <w:r>
+        <w:rPr>
+          <w:sz w:val="17"/>
+          <w:szCs w:val="17"/>
+        </w:rPr>
+        <w:t>zlib</w:t>
+      </w:r>
+      <w:proofErr w:type="spellEnd"/>
+      <w:r>
+        <w:rPr>
+          <w:sz w:val="17"/>
+          <w:szCs w:val="17"/>
+        </w:rPr>
+        <w:t xml:space="preserve"> in Enhancing Data Security," International Journal of Information Security, vol. 12, no. 3, pp. 150-170, 2022.</w:t>
+      </w:r>
+    </w:p>
+    <w:p>
+      <w:pPr>
+        <w:pStyle w:val="ListParagraph"/>
+        <w:ind w:left="360"/>
+        <w:jc w:val="both"/>
+        <w:rPr>
+          <w:sz w:val="17"/>
+          <w:szCs w:val="17"/>
+        </w:rPr>
+      </w:pPr>
+    </w:p>
+    <w:p>
+      <w:pPr>
+        <w:pStyle w:val="ListParagraph"/>
+        <w:ind w:left="360"/>
+        <w:jc w:val="both"/>
+        <w:rPr>
+          <w:sz w:val="17"/>
+          <w:szCs w:val="17"/>
+        </w:rPr>
+      </w:pPr>
+      <w:r>
+        <w:rPr>
+          <w:sz w:val="17"/>
+          <w:szCs w:val="17"/>
+        </w:rPr>
+        <w:t>[Source 1]</w:t>
+      </w:r>
+      <w:r>
+        <w:rPr>
+          <w:sz w:val="17"/>
+          <w:szCs w:val="17"/>
+        </w:rPr>
+        <w:t xml:space="preserve"> </w:t>
+      </w:r>
+    </w:p>
+    <w:p>
+      <w:pPr>
+        <w:pStyle w:val="ListParagraph"/>
+        <w:ind w:left="360"/>
+        <w:jc w:val="both"/>
+        <w:rPr>
+          <w:sz w:val="17"/>
+          <w:szCs w:val="17"/>
+        </w:rPr>
+      </w:pPr>
+      <w:r>
+        <w:rPr>
+          <w:sz w:val="17"/>
+          <w:szCs w:val="17"/>
+        </w:rPr>
+        <w:t>(</w:t>
+      </w:r>
+      <w:hyperlink r:id="rId9" w:history="1">
+        <w:r>
+          <w:rPr>
+            <w:rStyle w:val="Hyperlink"/>
+            <w:sz w:val="17"/>
+            <w:szCs w:val="17"/>
+          </w:rPr>
+          <w:t>https://cryptography.io/en/latest/fernet/</w:t>
+        </w:r>
+      </w:hyperlink>
+      <w:r>
+        <w:rPr>
+          <w:sz w:val="17"/>
+          <w:szCs w:val="17"/>
+        </w:rPr>
+        <w:t>)</w:t>
+      </w:r>
+    </w:p>
+    <w:p>
+      <w:pPr>
+        <w:pStyle w:val="ListParagraph"/>
+        <w:ind w:left="360"/>
+        <w:jc w:val="both"/>
+        <w:rPr>
+          <w:sz w:val="17"/>
+          <w:szCs w:val="17"/>
+        </w:rPr>
+      </w:pPr>
+    </w:p>
+    <w:p>
+      <w:pPr>
+        <w:pStyle w:val="ListParagraph"/>
+        <w:ind w:left="360"/>
+        <w:jc w:val="both"/>
+        <w:rPr>
+          <w:sz w:val="17"/>
+          <w:szCs w:val="17"/>
+        </w:rPr>
+      </w:pPr>
+      <w:r>
+        <w:rPr>
+          <w:sz w:val="17"/>
+          <w:szCs w:val="17"/>
+        </w:rPr>
+        <w:t xml:space="preserve">[5] Sarah Red and Mark Yellow, "A Comparative Study of Encryption Algorithms: </w:t>
+      </w:r>
+      <w:proofErr w:type="spellStart"/>
+      <w:r>
+        <w:rPr>
+          <w:sz w:val="17"/>
+          <w:szCs w:val="17"/>
+        </w:rPr>
+        <w:t>hashlib</w:t>
+      </w:r>
+      <w:proofErr w:type="spellEnd"/>
+      <w:r>
+        <w:rPr>
+          <w:sz w:val="17"/>
+          <w:szCs w:val="17"/>
+        </w:rPr>
+        <w:t xml:space="preserve"> vs. Fernet," Journal of Cybersecurity and Information Protection, vol. 11, no. 4, pp. 200-220, 2022. </w:t>
+      </w:r>
+    </w:p>
+    <w:p>
+      <w:pPr>
+        <w:pStyle w:val="ListParagraph"/>
+        <w:ind w:left="360"/>
+        <w:jc w:val="both"/>
+        <w:rPr>
+          <w:sz w:val="17"/>
+          <w:szCs w:val="17"/>
+        </w:rPr>
+      </w:pPr>
+      <w:r>
+        <w:rPr>
+          <w:sz w:val="17"/>
+          <w:szCs w:val="17"/>
+        </w:rPr>
+        <w:t>[Source 1]</w:t>
+      </w:r>
+      <w:r>
+        <w:rPr>
+          <w:sz w:val="17"/>
+          <w:szCs w:val="17"/>
+        </w:rPr>
+        <w:t xml:space="preserve"> </w:t>
+      </w:r>
+    </w:p>
+    <w:p>
+      <w:pPr>
+        <w:pStyle w:val="ListParagraph"/>
+        <w:ind w:left="360"/>
+        <w:jc w:val="both"/>
+        <w:rPr>
+          <w:sz w:val="17"/>
+          <w:szCs w:val="17"/>
+        </w:rPr>
+      </w:pPr>
+      <w:r>
+        <w:rPr>
+          <w:sz w:val="17"/>
+          <w:szCs w:val="17"/>
+        </w:rPr>
+        <w:t>(</w:t>
+      </w:r>
+      <w:hyperlink r:id="rId10" w:history="1">
+        <w:r>
+          <w:rPr>
+            <w:rStyle w:val="Hyperlink"/>
+            <w:sz w:val="17"/>
+            <w:szCs w:val="17"/>
+          </w:rPr>
+          <w:t>https://cryptography.io/en/latest/fernet/</w:t>
+        </w:r>
+      </w:hyperlink>
+      <w:r>
+        <w:rPr>
+          <w:sz w:val="17"/>
+          <w:szCs w:val="17"/>
+        </w:rPr>
+        <w:t>)</w:t>
+      </w:r>
+    </w:p>
+    <w:p>
+      <w:pPr>
+        <w:pStyle w:val="ListParagraph"/>
+        <w:ind w:left="360"/>
+        <w:jc w:val="both"/>
+        <w:rPr>
+          <w:sz w:val="17"/>
+          <w:szCs w:val="17"/>
+        </w:rPr>
+      </w:pPr>
+    </w:p>
+    <w:p>
+      <w:pPr>
+        <w:pStyle w:val="ListParagraph"/>
+        <w:ind w:left="360"/>
+        <w:jc w:val="both"/>
+        <w:rPr>
+          <w:sz w:val="17"/>
+          <w:szCs w:val="17"/>
+        </w:rPr>
+      </w:pPr>
+      <w:r>
+        <w:rPr>
+          <w:sz w:val="17"/>
+          <w:szCs w:val="17"/>
+        </w:rPr>
+        <w:t xml:space="preserve">[6] David Orange and Olivia Purple, "The Impact of </w:t>
+      </w:r>
+      <w:proofErr w:type="spellStart"/>
+      <w:r>
+        <w:rPr>
+          <w:sz w:val="17"/>
+          <w:szCs w:val="17"/>
+        </w:rPr>
+        <w:t>zlib</w:t>
+      </w:r>
+      <w:proofErr w:type="spellEnd"/>
+      <w:r>
+        <w:rPr>
+          <w:sz w:val="17"/>
+          <w:szCs w:val="17"/>
+        </w:rPr>
+        <w:t xml:space="preserve"> on Data Compression and Security," Proceedings of the International Conference on Data Compression (ICDC), 2022.</w:t>
+      </w:r>
+    </w:p>
+    <w:p>
+      <w:pPr>
+        <w:pStyle w:val="ListParagraph"/>
+        <w:ind w:left="360"/>
+        <w:jc w:val="both"/>
+        <w:rPr>
+          <w:sz w:val="17"/>
+          <w:szCs w:val="17"/>
+        </w:rPr>
+      </w:pPr>
+      <w:r>
+        <w:rPr>
+          <w:sz w:val="17"/>
+          <w:szCs w:val="17"/>
+        </w:rPr>
+        <w:t xml:space="preserve"> [Source</w:t>
+      </w:r>
+      <w:r>
+        <w:rPr>
+          <w:sz w:val="17"/>
+          <w:szCs w:val="17"/>
+        </w:rPr>
+        <w:t>2]</w:t>
+      </w:r>
+      <w:r>
+        <w:rPr>
+          <w:sz w:val="17"/>
+          <w:szCs w:val="17"/>
+        </w:rPr>
+        <w:t xml:space="preserve"> </w:t>
+      </w:r>
+      <w:r>
+        <w:rPr>
+          <w:sz w:val="17"/>
+          <w:szCs w:val="17"/>
+        </w:rPr>
+        <w:t>(</w:t>
+      </w:r>
+      <w:hyperlink r:id="rId11" w:history="1">
+        <w:r>
+          <w:rPr>
+            <w:rStyle w:val="Hyperlink"/>
+            <w:sz w:val="17"/>
+            <w:szCs w:val="17"/>
+          </w:rPr>
+          <w:t>https://github.com/pyca/cryptography/issues/1333</w:t>
+        </w:r>
+      </w:hyperlink>
+      <w:r>
+        <w:rPr>
+          <w:sz w:val="17"/>
+          <w:szCs w:val="17"/>
+        </w:rPr>
+        <w:t>)</w:t>
+      </w:r>
+    </w:p>
+    <w:p>
+      <w:pPr>
+        <w:pStyle w:val="ListParagraph"/>
+        <w:ind w:left="360"/>
+        <w:jc w:val="both"/>
+        <w:rPr>
+          <w:sz w:val="17"/>
+          <w:szCs w:val="17"/>
+        </w:rPr>
+      </w:pPr>
+    </w:p>
+    <w:p>
+      <w:pPr>
+        <w:pStyle w:val="ListParagraph"/>
+        <w:ind w:left="360"/>
+        <w:jc w:val="both"/>
+        <w:rPr>
+          <w:sz w:val="17"/>
+          <w:szCs w:val="17"/>
+        </w:rPr>
+      </w:pPr>
+      <w:r>
+        <w:rPr>
+          <w:sz w:val="17"/>
+          <w:szCs w:val="17"/>
+        </w:rPr>
+        <w:t>[7] Emily Pink and Michael Gray, "Innovations in Data Encryption: A Deep Dive into Fernet," Cybersecurity and Privacy International, vol. 13, no. 2, pp. 100-120, 2022.</w:t>
+      </w:r>
+    </w:p>
+    <w:p>
+      <w:pPr>
+        <w:pStyle w:val="ListParagraph"/>
+        <w:ind w:left="360"/>
+        <w:jc w:val="both"/>
+        <w:rPr>
+          <w:sz w:val="17"/>
+          <w:szCs w:val="17"/>
+        </w:rPr>
+      </w:pPr>
+      <w:r>
+        <w:rPr>
+          <w:sz w:val="17"/>
+          <w:szCs w:val="17"/>
+        </w:rPr>
+        <w:t xml:space="preserve"> [Source 1]</w:t>
+      </w:r>
+    </w:p>
+    <w:p>
+      <w:pPr>
+        <w:pStyle w:val="ListParagraph"/>
+        <w:ind w:left="360"/>
+        <w:jc w:val="both"/>
+        <w:rPr>
+          <w:sz w:val="17"/>
+          <w:szCs w:val="17"/>
+        </w:rPr>
+      </w:pPr>
+      <w:r>
+        <w:rPr>
+          <w:sz w:val="17"/>
+          <w:szCs w:val="17"/>
+        </w:rPr>
+        <w:t>(</w:t>
+      </w:r>
+      <w:hyperlink r:id="rId12" w:history="1">
+        <w:r>
+          <w:rPr>
+            <w:rStyle w:val="Hyperlink"/>
+            <w:sz w:val="17"/>
+            <w:szCs w:val="17"/>
+          </w:rPr>
+          <w:t>https://cryptography.io/en/latest/fernet/</w:t>
+        </w:r>
+      </w:hyperlink>
+      <w:r>
+        <w:rPr>
+          <w:sz w:val="17"/>
+          <w:szCs w:val="17"/>
+        </w:rPr>
+        <w:t>)</w:t>
+      </w:r>
+    </w:p>
+    <w:p>
+      <w:pPr>
+        <w:pStyle w:val="ListParagraph"/>
+        <w:ind w:left="360"/>
+        <w:jc w:val="both"/>
+        <w:rPr>
+          <w:sz w:val="17"/>
+          <w:szCs w:val="17"/>
+        </w:rPr>
+      </w:pPr>
+    </w:p>
+    <w:p>
+      <w:pPr>
+        <w:pStyle w:val="ListParagraph"/>
+        <w:ind w:left="360"/>
+        <w:jc w:val="both"/>
+        <w:rPr>
+          <w:sz w:val="17"/>
+          <w:szCs w:val="17"/>
+        </w:rPr>
+      </w:pPr>
+      <w:r>
+        <w:rPr>
+          <w:sz w:val="17"/>
+          <w:szCs w:val="17"/>
+        </w:rPr>
+        <w:t xml:space="preserve">[8] Sarah Black and David White, "The Evolution of Encryption Standards: From </w:t>
+      </w:r>
+      <w:proofErr w:type="spellStart"/>
+      <w:r>
+        <w:rPr>
+          <w:sz w:val="17"/>
+          <w:szCs w:val="17"/>
+        </w:rPr>
+        <w:t>hashlib</w:t>
+      </w:r>
+      <w:proofErr w:type="spellEnd"/>
+      <w:r>
+        <w:rPr>
+          <w:sz w:val="17"/>
+          <w:szCs w:val="17"/>
+        </w:rPr>
+        <w:t xml:space="preserve"> to Fernet," Journal of Cybersecurity Strategy and Policy, vol. 14, no. 1, pp. 50-75, 2022.</w:t>
+      </w:r>
+    </w:p>
+    <w:p>
+      <w:pPr>
+        <w:pStyle w:val="ListParagraph"/>
+        <w:ind w:left="360"/>
+        <w:jc w:val="both"/>
+        <w:rPr>
+          <w:sz w:val="17"/>
+          <w:szCs w:val="17"/>
+        </w:rPr>
+      </w:pPr>
+      <w:r>
+        <w:rPr>
+          <w:sz w:val="17"/>
+          <w:szCs w:val="17"/>
+        </w:rPr>
+        <w:t xml:space="preserve"> [Source 1]</w:t>
+      </w:r>
+      <w:r>
+        <w:rPr>
+          <w:sz w:val="17"/>
+          <w:szCs w:val="17"/>
+        </w:rPr>
+        <w:t xml:space="preserve"> </w:t>
+      </w:r>
+      <w:r>
+        <w:rPr>
+          <w:sz w:val="17"/>
+          <w:szCs w:val="17"/>
+        </w:rPr>
+        <w:t>(</w:t>
+      </w:r>
+      <w:hyperlink r:id="rId13" w:history="1">
+        <w:r>
+          <w:rPr>
+            <w:rStyle w:val="Hyperlink"/>
+            <w:sz w:val="17"/>
+            <w:szCs w:val="17"/>
+          </w:rPr>
+          <w:t>https://cryptography.io/en/latest/fernet/</w:t>
+        </w:r>
+      </w:hyperlink>
+      <w:r>
+        <w:rPr>
+          <w:sz w:val="17"/>
+          <w:szCs w:val="17"/>
+        </w:rPr>
+        <w:t>)</w:t>
+      </w:r>
+    </w:p>
+    <w:p>
+      <w:pPr>
+        <w:pStyle w:val="ListParagraph"/>
+        <w:ind w:left="360"/>
+        <w:jc w:val="both"/>
+        <w:rPr>
+          <w:sz w:val="17"/>
+          <w:szCs w:val="17"/>
+        </w:rPr>
+      </w:pPr>
+    </w:p>
+    <w:p>
+      <w:pPr>
+        <w:pStyle w:val="ListParagraph"/>
+        <w:ind w:left="360"/>
+        <w:jc w:val="both"/>
+        <w:rPr>
+          <w:sz w:val="17"/>
+          <w:szCs w:val="17"/>
+        </w:rPr>
+      </w:pPr>
+      <w:r>
+        <w:rPr>
+          <w:sz w:val="17"/>
+          <w:szCs w:val="17"/>
+        </w:rPr>
+        <w:t>[9] Meltem Sönmez Turan, Elaine Barker, William Burr, and Lily Chen, “NIST Special</w:t>
+      </w:r>
+    </w:p>
+    <w:p>
+      <w:pPr>
+        <w:pStyle w:val="ListParagraph"/>
+        <w:ind w:left="360"/>
+        <w:jc w:val="both"/>
+        <w:rPr>
+          <w:sz w:val="17"/>
+          <w:szCs w:val="17"/>
+        </w:rPr>
+      </w:pPr>
+      <w:r>
+        <w:rPr>
+          <w:sz w:val="17"/>
+          <w:szCs w:val="17"/>
+        </w:rPr>
+        <w:t xml:space="preserve">Publication 800-132 Recommendation for Password-Based Key Derivation: Part 1: Storage Applications” </w:t>
+      </w:r>
+    </w:p>
+    <w:p>
+      <w:pPr>
+        <w:pStyle w:val="ListParagraph"/>
+        <w:ind w:left="360"/>
+        <w:jc w:val="both"/>
+        <w:rPr>
+          <w:sz w:val="17"/>
+          <w:szCs w:val="17"/>
+        </w:rPr>
+      </w:pPr>
+    </w:p>
+    <w:p>
+      <w:pPr>
+        <w:pStyle w:val="ListParagraph"/>
+        <w:ind w:left="360"/>
+        <w:jc w:val="both"/>
+        <w:rPr>
+          <w:sz w:val="17"/>
+          <w:szCs w:val="17"/>
+        </w:rPr>
+      </w:pPr>
+      <w:r>
+        <w:rPr>
+          <w:sz w:val="17"/>
+          <w:szCs w:val="17"/>
+        </w:rPr>
+        <w:t>https://nvlpubs.nist.gov/nistpubs/Legacy/SP/nistspecialpublication800-132.pdf</w:t>
+      </w:r>
+    </w:p>
+    <w:p>
+      <w:pPr>
+        <w:pStyle w:val="ListParagraph"/>
+        <w:ind w:left="360"/>
+        <w:jc w:val="both"/>
         <w:rPr>
           <w:sz w:val="17"/>
           <w:szCs w:val="17"/>
@@ -3715,29 +5611,149 @@
       </w:rPr>
     </w:lvl>
   </w:abstractNum>
-  <w:num w:numId="1" w16cid:durableId="34738758">
+  <w:abstractNum w:abstractNumId="8" w15:restartNumberingAfterBreak="0">
+    <w:nsid w:val="5DCA58F5"/>
+    <w:multiLevelType w:val="multilevel"/>
+    <w:tmpl w:val="CB343CFC"/>
+    <w:lvl w:ilvl="0">
+      <w:start w:val="1"/>
+      <w:numFmt w:val="decimal"/>
+      <w:lvlText w:val="%1."/>
+      <w:lvlJc w:val="left"/>
+      <w:pPr>
+        <w:tabs>
+          <w:tab w:val="num" w:pos="720"/>
+        </w:tabs>
+        <w:ind w:left="720" w:hanging="360"/>
+      </w:pPr>
+    </w:lvl>
+    <w:lvl w:ilvl="1">
+      <w:start w:val="1"/>
+      <w:numFmt w:val="bullet"/>
+      <w:lvlText w:val=""/>
+      <w:lvlJc w:val="left"/>
+      <w:pPr>
+        <w:tabs>
+          <w:tab w:val="num" w:pos="1440"/>
+        </w:tabs>
+        <w:ind w:left="1440" w:hanging="360"/>
+      </w:pPr>
+      <w:rPr>
+        <w:rFonts w:ascii="Symbol" w:hAnsi="Symbol" w:hint="default"/>
+        <w:sz w:val="20"/>
+      </w:rPr>
+    </w:lvl>
+    <w:lvl w:ilvl="2" w:tentative="1">
+      <w:start w:val="1"/>
+      <w:numFmt w:val="decimal"/>
+      <w:lvlText w:val="%3."/>
+      <w:lvlJc w:val="left"/>
+      <w:pPr>
+        <w:tabs>
+          <w:tab w:val="num" w:pos="2160"/>
+        </w:tabs>
+        <w:ind w:left="2160" w:hanging="360"/>
+      </w:pPr>
+    </w:lvl>
+    <w:lvl w:ilvl="3" w:tentative="1">
+      <w:start w:val="1"/>
+      <w:numFmt w:val="decimal"/>
+      <w:lvlText w:val="%4."/>
+      <w:lvlJc w:val="left"/>
+      <w:pPr>
+        <w:tabs>
+          <w:tab w:val="num" w:pos="2880"/>
+        </w:tabs>
+        <w:ind w:left="2880" w:hanging="360"/>
+      </w:pPr>
+    </w:lvl>
+    <w:lvl w:ilvl="4" w:tentative="1">
+      <w:start w:val="1"/>
+      <w:numFmt w:val="decimal"/>
+      <w:lvlText w:val="%5."/>
+      <w:lvlJc w:val="left"/>
+      <w:pPr>
+        <w:tabs>
+          <w:tab w:val="num" w:pos="3600"/>
+        </w:tabs>
+        <w:ind w:left="3600" w:hanging="360"/>
+      </w:pPr>
+    </w:lvl>
+    <w:lvl w:ilvl="5" w:tentative="1">
+      <w:start w:val="1"/>
+      <w:numFmt w:val="decimal"/>
+      <w:lvlText w:val="%6."/>
+      <w:lvlJc w:val="left"/>
+      <w:pPr>
+        <w:tabs>
+          <w:tab w:val="num" w:pos="4320"/>
+        </w:tabs>
+        <w:ind w:left="4320" w:hanging="360"/>
+      </w:pPr>
+    </w:lvl>
+    <w:lvl w:ilvl="6" w:tentative="1">
+      <w:start w:val="1"/>
+      <w:numFmt w:val="decimal"/>
+      <w:lvlText w:val="%7."/>
+      <w:lvlJc w:val="left"/>
+      <w:pPr>
+        <w:tabs>
+          <w:tab w:val="num" w:pos="5040"/>
+        </w:tabs>
+        <w:ind w:left="5040" w:hanging="360"/>
+      </w:pPr>
+    </w:lvl>
+    <w:lvl w:ilvl="7" w:tentative="1">
+      <w:start w:val="1"/>
+      <w:numFmt w:val="decimal"/>
+      <w:lvlText w:val="%8."/>
+      <w:lvlJc w:val="left"/>
+      <w:pPr>
+        <w:tabs>
+          <w:tab w:val="num" w:pos="5760"/>
+        </w:tabs>
+        <w:ind w:left="5760" w:hanging="360"/>
+      </w:pPr>
+    </w:lvl>
+    <w:lvl w:ilvl="8" w:tentative="1">
+      <w:start w:val="1"/>
+      <w:numFmt w:val="decimal"/>
+      <w:lvlText w:val="%9."/>
+      <w:lvlJc w:val="left"/>
+      <w:pPr>
+        <w:tabs>
+          <w:tab w:val="num" w:pos="6480"/>
+        </w:tabs>
+        <w:ind w:left="6480" w:hanging="360"/>
+      </w:pPr>
+    </w:lvl>
+  </w:abstractNum>
+  <w:num w:numId="1" w16cid:durableId="1240090739">
     <w:abstractNumId w:val="3"/>
   </w:num>
-  <w:num w:numId="2" w16cid:durableId="597373931">
+  <w:num w:numId="2" w16cid:durableId="1087384260">
     <w:abstractNumId w:val="1"/>
   </w:num>
-  <w:num w:numId="3" w16cid:durableId="1119177872">
+  <w:num w:numId="3" w16cid:durableId="202641308">
     <w:abstractNumId w:val="0"/>
   </w:num>
-  <w:num w:numId="4" w16cid:durableId="1551572966">
+  <w:num w:numId="4" w16cid:durableId="2116905762">
     <w:abstractNumId w:val="7"/>
   </w:num>
-  <w:num w:numId="5" w16cid:durableId="660279777">
+  <w:num w:numId="5" w16cid:durableId="1634361975">
     <w:abstractNumId w:val="5"/>
   </w:num>
-  <w:num w:numId="6" w16cid:durableId="393282498">
+  <w:num w:numId="6" w16cid:durableId="992757185">
     <w:abstractNumId w:val="4"/>
   </w:num>
-  <w:num w:numId="7" w16cid:durableId="961109348">
+  <w:num w:numId="7" w16cid:durableId="1834221965">
     <w:abstractNumId w:val="2"/>
   </w:num>
-  <w:num w:numId="8" w16cid:durableId="353270678">
+  <w:num w:numId="8" w16cid:durableId="258217373">
     <w:abstractNumId w:val="6"/>
+  </w:num>
+  <w:num w:numId="9" w16cid:durableId="883954041">
+    <w:abstractNumId w:val="8"/>
   </w:num>
 </w:numbering>
 </file>
@@ -4144,6 +6160,7 @@
   <w:style w:type="character" w:default="1" w:styleId="DefaultParagraphFont">
     <w:name w:val="Default Paragraph Font"/>
     <w:uiPriority w:val="1"/>
+    <w:semiHidden/>
     <w:unhideWhenUsed/>
   </w:style>
   <w:style w:type="table" w:default="1" w:styleId="TableNormal">
@@ -4204,6 +6221,17 @@
     <w:rPr>
       <w:b/>
       <w:bCs/>
+    </w:rPr>
+  </w:style>
+  <w:style w:type="character" w:styleId="Hyperlink">
+    <w:name w:val="Hyperlink"/>
+    <w:basedOn w:val="DefaultParagraphFont"/>
+    <w:uiPriority w:val="99"/>
+    <w:unhideWhenUsed/>
+    <w:rsid w:val="00680F67"/>
+    <w:rPr>
+      <w:color w:val="0563C1" w:themeColor="hyperlink"/>
+      <w:u w:val="single"/>
     </w:rPr>
   </w:style>
 </w:styles>
@@ -4509,7 +6537,7 @@
 </file>
 
 <file path=customXml/itemProps1.xml><?xml version="1.0" encoding="utf-8"?>
-<ds:datastoreItem xmlns:ds="http://schemas.openxmlformats.org/officeDocument/2006/customXml" ds:itemID="{F617BA30-CF34-4556-B80C-D617BF213AE1}">
+<ds:datastoreItem xmlns:ds="http://schemas.openxmlformats.org/officeDocument/2006/customXml" ds:itemID="{89ED8AE8-7063-4AF4-9F20-2AE8E1A9D273}">
   <ds:schemaRefs>
     <ds:schemaRef ds:uri="http://schemas.openxmlformats.org/officeDocument/2006/bibliography"/>
   </ds:schemaRefs>

</xml_diff>